<commit_message>
ajout version pdf des documents
</commit_message>
<xml_diff>
--- a/conception/Cahier_des_charges.docx
+++ b/conception/Cahier_des_charges.docx
@@ -2621,6 +2621,8 @@
             </w:hyperlink>
           </w:p>
         </w:tc>
+        <w:bookmarkStart w:id="1" w:name="_GoBack"/>
+        <w:bookmarkEnd w:id="1"/>
       </w:tr>
       <w:tr>
         <w:tc>
@@ -2955,6 +2957,14 @@
               </w:rPr>
               <w:t>Depôt GitHub</w:t>
             </w:r>
+            <w:r>
+              <w:rPr>
+                <w:color w:val="000000" w:themeColor="text1"/>
+                <w:sz w:val="24"/>
+                <w:szCs w:val="24"/>
+              </w:rPr>
+              <w:t xml:space="preserve"> et email</w:t>
+            </w:r>
           </w:p>
         </w:tc>
       </w:tr>
@@ -3194,7 +3204,7 @@
                 <w:sz w:val="28"/>
                 <w:szCs w:val="28"/>
               </w:rPr>
-              <w:t>Création du projet</w:t>
+              <w:t>Fin du sprint 3</w:t>
             </w:r>
           </w:p>
         </w:tc>
@@ -3238,7 +3248,15 @@
                 <w:sz w:val="28"/>
                 <w:szCs w:val="28"/>
               </w:rPr>
-              <w:t>1.0</w:t>
+              <w:t>1.</w:t>
+            </w:r>
+            <w:r>
+              <w:rPr>
+                <w:color w:val="000000" w:themeColor="text1"/>
+                <w:sz w:val="28"/>
+                <w:szCs w:val="28"/>
+              </w:rPr>
+              <w:t>3</w:t>
             </w:r>
           </w:p>
         </w:tc>
@@ -4276,11 +4294,11 @@
           <w:numId w:val="3"/>
         </w:numPr>
       </w:pPr>
-      <w:bookmarkStart w:id="1" w:name="_Toc493936710"/>
+      <w:bookmarkStart w:id="2" w:name="_Toc493936710"/>
       <w:r>
         <w:t>Données générales</w:t>
       </w:r>
-      <w:bookmarkEnd w:id="1"/>
+      <w:bookmarkEnd w:id="2"/>
     </w:p>
     <w:p/>
     <w:p>
@@ -4291,11 +4309,11 @@
           <w:numId w:val="4"/>
         </w:numPr>
       </w:pPr>
-      <w:bookmarkStart w:id="2" w:name="_Toc493936711"/>
+      <w:bookmarkStart w:id="3" w:name="_Toc493936711"/>
       <w:r>
         <w:t>Exposé du problème</w:t>
       </w:r>
-      <w:bookmarkEnd w:id="2"/>
+      <w:bookmarkEnd w:id="3"/>
     </w:p>
     <w:p/>
     <w:p>
@@ -4331,11 +4349,11 @@
           <w:numId w:val="4"/>
         </w:numPr>
       </w:pPr>
-      <w:bookmarkStart w:id="3" w:name="_Toc493936712"/>
+      <w:bookmarkStart w:id="4" w:name="_Toc493936712"/>
       <w:r>
         <w:t>Objectifs</w:t>
       </w:r>
-      <w:bookmarkEnd w:id="3"/>
+      <w:bookmarkEnd w:id="4"/>
       <w:r>
         <w:t xml:space="preserve"> </w:t>
       </w:r>
@@ -4409,11 +4427,11 @@
           <w:numId w:val="4"/>
         </w:numPr>
       </w:pPr>
-      <w:bookmarkStart w:id="4" w:name="_Toc493936713"/>
+      <w:bookmarkStart w:id="5" w:name="_Toc493936713"/>
       <w:r>
         <w:t>Critères d’acceptabilités</w:t>
       </w:r>
-      <w:bookmarkEnd w:id="4"/>
+      <w:bookmarkEnd w:id="5"/>
     </w:p>
     <w:p/>
     <w:p>
@@ -4483,12 +4501,12 @@
           <w:numId w:val="4"/>
         </w:numPr>
       </w:pPr>
-      <w:bookmarkStart w:id="5" w:name="_Toc493936714"/>
+      <w:bookmarkStart w:id="6" w:name="_Toc493936714"/>
       <w:r>
         <w:lastRenderedPageBreak/>
         <w:t>Contraintes d’environnements</w:t>
       </w:r>
-      <w:bookmarkEnd w:id="5"/>
+      <w:bookmarkEnd w:id="6"/>
     </w:p>
     <w:p/>
     <w:p>
@@ -4578,12 +4596,12 @@
           <w:numId w:val="3"/>
         </w:numPr>
       </w:pPr>
-      <w:bookmarkStart w:id="6" w:name="_Toc493936715"/>
+      <w:bookmarkStart w:id="7" w:name="_Toc493936715"/>
       <w:r>
         <w:lastRenderedPageBreak/>
         <w:t>Données techniques</w:t>
       </w:r>
-      <w:bookmarkEnd w:id="6"/>
+      <w:bookmarkEnd w:id="7"/>
     </w:p>
     <w:p/>
     <w:p>
@@ -4594,11 +4612,11 @@
           <w:numId w:val="11"/>
         </w:numPr>
       </w:pPr>
-      <w:bookmarkStart w:id="7" w:name="_Toc493936716"/>
+      <w:bookmarkStart w:id="8" w:name="_Toc493936716"/>
       <w:r>
         <w:t>Description du produit</w:t>
       </w:r>
-      <w:bookmarkEnd w:id="7"/>
+      <w:bookmarkEnd w:id="8"/>
       <w:r>
         <w:t xml:space="preserve"> logiciel</w:t>
       </w:r>
@@ -4732,10 +4750,70 @@
         <w:t xml:space="preserve"> se déroulera du 23 octobre au 8</w:t>
       </w:r>
       <w:r>
-        <w:t xml:space="preserve"> décembre. La méthode de gestion de projet qui sera utilisé sera la méthode Agile. Le projet se découpera en 3 sprints de 2 semaines chacun, l’objectif étant de produire une release du jeu à chaque fin de sprint afin de voir ce qui sera à ajouter, à supprimer ou à </w:t>
+        <w:t xml:space="preserve"> décembre. La méthode de gestion de projet qui sera utilisé sera la méthode Agile. Le projet se découpera en 3, l’objectif étant de produire une release du jeu à chaque fin de sprint afin de voir ce qui sera à ajouter, à supprimer ou à </w:t>
       </w:r>
       <w:r>
         <w:t>modifier dans les sprints suivants.</w:t>
+      </w:r>
+    </w:p>
+    <w:p>
+      <w:r>
+        <w:t>Voici le diagramme de Gant prévisionnel pour ce projet (ce fichier sera ajouté au rendu final) :</w:t>
+      </w:r>
+    </w:p>
+    <w:p>
+      <w:r>
+        <w:rPr>
+          <w:noProof/>
+        </w:rPr>
+        <w:drawing>
+          <wp:inline distT="0" distB="0" distL="0" distR="0">
+            <wp:extent cx="6197061" cy="1348740"/>
+            <wp:effectExtent l="0" t="0" r="0" b="3810"/>
+            <wp:docPr id="2" name="Image 2"/>
+            <wp:cNvGraphicFramePr>
+              <a:graphicFrameLocks xmlns:a="http://schemas.openxmlformats.org/drawingml/2006/main" noChangeAspect="1"/>
+            </wp:cNvGraphicFramePr>
+            <a:graphic xmlns:a="http://schemas.openxmlformats.org/drawingml/2006/main">
+              <a:graphicData uri="http://schemas.openxmlformats.org/drawingml/2006/picture">
+                <pic:pic xmlns:pic="http://schemas.openxmlformats.org/drawingml/2006/picture">
+                  <pic:nvPicPr>
+                    <pic:cNvPr id="0" name="Picture 1"/>
+                    <pic:cNvPicPr>
+                      <a:picLocks noChangeAspect="1" noChangeArrowheads="1"/>
+                    </pic:cNvPicPr>
+                  </pic:nvPicPr>
+                  <pic:blipFill>
+                    <a:blip r:embed="rId15" cstate="print">
+                      <a:extLst>
+                        <a:ext uri="{28A0092B-C50C-407E-A947-70E740481C1C}">
+                          <a14:useLocalDpi xmlns:a14="http://schemas.microsoft.com/office/drawing/2010/main" val="0"/>
+                        </a:ext>
+                      </a:extLst>
+                    </a:blip>
+                    <a:srcRect/>
+                    <a:stretch>
+                      <a:fillRect/>
+                    </a:stretch>
+                  </pic:blipFill>
+                  <pic:spPr bwMode="auto">
+                    <a:xfrm>
+                      <a:off x="0" y="0"/>
+                      <a:ext cx="6228509" cy="1355585"/>
+                    </a:xfrm>
+                    <a:prstGeom prst="rect">
+                      <a:avLst/>
+                    </a:prstGeom>
+                    <a:noFill/>
+                    <a:ln>
+                      <a:noFill/>
+                    </a:ln>
+                  </pic:spPr>
+                </pic:pic>
+              </a:graphicData>
+            </a:graphic>
+          </wp:inline>
+        </w:drawing>
       </w:r>
     </w:p>
     <w:p>
@@ -4801,19 +4879,7 @@
         </w:numPr>
       </w:pPr>
       <w:r>
-        <w:t xml:space="preserve">Produire un </w:t>
-      </w:r>
-      <w:r>
-        <w:t>modèle</w:t>
-      </w:r>
-      <w:r>
-        <w:t>/</w:t>
-      </w:r>
-      <w:r>
-        <w:t>contrôleur</w:t>
-      </w:r>
-      <w:r>
-        <w:t xml:space="preserve"> (indissociable avec Qt).</w:t>
+        <w:t>Produire un modèle/contrôleur (indissociable avec Qt).</w:t>
       </w:r>
     </w:p>
     <w:p>
@@ -4825,19 +4891,7 @@
         </w:numPr>
       </w:pPr>
       <w:r>
-        <w:t>Produire une architecture d'</w:t>
-      </w:r>
-      <w:r>
-        <w:t>entité</w:t>
-      </w:r>
-      <w:r>
-        <w:t xml:space="preserve"> pour les Fantômes et le </w:t>
-      </w:r>
-      <w:r>
-        <w:t>Pac-Man</w:t>
-      </w:r>
-      <w:r>
-        <w:t>.</w:t>
+        <w:t>Produire une architecture d'entité pour les Fantômes et le Pac-Man.</w:t>
       </w:r>
     </w:p>
     <w:p>
@@ -4849,13 +4903,8 @@
         </w:numPr>
       </w:pPr>
       <w:r>
-        <w:t>Produire une vue permettant d'</w:t>
-      </w:r>
-      <w:r>
-        <w:t>afficher</w:t>
-      </w:r>
-      <w:r>
-        <w:t xml:space="preserve"> le modèle.</w:t>
+        <w:lastRenderedPageBreak/>
+        <w:t>Produire une vue permettant d'afficher le modèle.</w:t>
       </w:r>
     </w:p>
     <w:p>
@@ -4867,13 +4916,7 @@
         </w:numPr>
       </w:pPr>
       <w:r>
-        <w:t xml:space="preserve">Gérer les collisions et permettre le déplacement du </w:t>
-      </w:r>
-      <w:r>
-        <w:t>Pac-Man</w:t>
-      </w:r>
-      <w:r>
-        <w:t>.</w:t>
+        <w:t>Gérer les collisions et permettre le déplacement du Pac-Man.</w:t>
       </w:r>
     </w:p>
     <w:p>
@@ -4885,13 +4928,7 @@
         </w:numPr>
       </w:pPr>
       <w:r>
-        <w:t xml:space="preserve">Permettre au </w:t>
-      </w:r>
-      <w:r>
-        <w:t>Pac-Man</w:t>
-      </w:r>
-      <w:r>
-        <w:t xml:space="preserve"> de manger les dots.</w:t>
+        <w:t>Permettre au Pac-Man de manger les dots.</w:t>
       </w:r>
     </w:p>
     <w:p>
@@ -4903,19 +4940,7 @@
         </w:numPr>
       </w:pPr>
       <w:r>
-        <w:t xml:space="preserve">Produire un set de </w:t>
-      </w:r>
-      <w:r>
-        <w:t>tiles</w:t>
-      </w:r>
-      <w:r>
-        <w:t xml:space="preserve"> personnalisé pour le labyrinthe et le </w:t>
-      </w:r>
-      <w:r>
-        <w:t>Pac-Man</w:t>
-      </w:r>
-      <w:r>
-        <w:t>.</w:t>
+        <w:t>Produire un set de tiles personnalisé pour le labyrinthe et le Pac-Man.</w:t>
       </w:r>
     </w:p>
     <w:p>
@@ -4927,7 +4952,7 @@
         </w:numPr>
       </w:pPr>
       <w:r>
-        <w:t>Produire un menu graphique permettant le chargement et l'affichage d'un profil ainsi que la création d'un profil et le lancement d'un niveau.</w:t>
+        <w:t>Produire un menu graphique permettant le chargement et l'affichage d'un profil et le lancement d'un niveau.</w:t>
       </w:r>
     </w:p>
     <w:p>
@@ -4945,7 +4970,6 @@
         </w:numPr>
       </w:pPr>
       <w:r>
-        <w:lastRenderedPageBreak/>
         <w:t>Sprint II :</w:t>
       </w:r>
       <w:r>
@@ -4982,13 +5006,7 @@
         </w:numPr>
       </w:pPr>
       <w:r>
-        <w:t xml:space="preserve">Produire un Module de Graphe permettant </w:t>
-      </w:r>
-      <w:r>
-        <w:t>les diverses implémentations</w:t>
-      </w:r>
-      <w:r>
-        <w:t xml:space="preserve"> des IA.</w:t>
+        <w:t>Produire un Module de Graphe permettant les diverses implémentations des IA.</w:t>
       </w:r>
     </w:p>
     <w:p>
@@ -5060,19 +5078,7 @@
         </w:numPr>
       </w:pPr>
       <w:r>
-        <w:t>Produire un pattern state pour l'</w:t>
-      </w:r>
-      <w:r>
-        <w:t>implémentation</w:t>
-      </w:r>
-      <w:r>
-        <w:t xml:space="preserve"> des </w:t>
-      </w:r>
-      <w:r>
-        <w:t>états</w:t>
-      </w:r>
-      <w:r>
-        <w:t xml:space="preserve"> des fantômes</w:t>
+        <w:t>Produire un pattern state pour l'implémentation des états des fantômes</w:t>
       </w:r>
     </w:p>
     <w:p>
@@ -5099,7 +5105,90 @@
         <w:t>Agréger le Menu de sélection des profils et des niveaux avec le jeu.</w:t>
       </w:r>
     </w:p>
+    <w:p>
+      <w:pPr>
+        <w:pStyle w:val="Titre3"/>
+        <w:numPr>
+          <w:ilvl w:val="0"/>
+          <w:numId w:val="20"/>
+        </w:numPr>
+      </w:pPr>
+      <w:r>
+        <w:t>Sprint III : détail</w:t>
+      </w:r>
+    </w:p>
     <w:p/>
+    <w:p>
+      <w:r>
+        <w:t>Voici le détail du dernier sprint (du 27 novembre au 7 décembre)</w:t>
+      </w:r>
+      <w:r>
+        <w:t xml:space="preserve"> </w:t>
+      </w:r>
+      <w:r>
+        <w:t>, toutes ces fonctionnalités doivent être opérationnelles à la fin de ce sprint).</w:t>
+      </w:r>
+    </w:p>
+    <w:p>
+      <w:pPr>
+        <w:pStyle w:val="Paragraphedeliste"/>
+        <w:numPr>
+          <w:ilvl w:val="0"/>
+          <w:numId w:val="27"/>
+        </w:numPr>
+      </w:pPr>
+      <w:r>
+        <w:t>Produire un document des spécifités du programme.</w:t>
+      </w:r>
+    </w:p>
+    <w:p>
+      <w:pPr>
+        <w:pStyle w:val="Paragraphedeliste"/>
+        <w:numPr>
+          <w:ilvl w:val="0"/>
+          <w:numId w:val="27"/>
+        </w:numPr>
+      </w:pPr>
+      <w:r>
+        <w:t>Produire un module de création de profil de joueur.</w:t>
+      </w:r>
+    </w:p>
+    <w:p>
+      <w:pPr>
+        <w:pStyle w:val="Paragraphedeliste"/>
+        <w:numPr>
+          <w:ilvl w:val="0"/>
+          <w:numId w:val="27"/>
+        </w:numPr>
+      </w:pPr>
+      <w:r>
+        <w:t>Introduire le nouveau concept de gameplay : la boite mystère.</w:t>
+      </w:r>
+    </w:p>
+    <w:p>
+      <w:pPr>
+        <w:pStyle w:val="Paragraphedeliste"/>
+        <w:numPr>
+          <w:ilvl w:val="0"/>
+          <w:numId w:val="27"/>
+        </w:numPr>
+      </w:pPr>
+      <w:r>
+        <w:t>Produire un HUD d’aide pour les joueurs.</w:t>
+      </w:r>
+    </w:p>
+    <w:p>
+      <w:pPr>
+        <w:pStyle w:val="Paragraphedeliste"/>
+        <w:numPr>
+          <w:ilvl w:val="0"/>
+          <w:numId w:val="27"/>
+        </w:numPr>
+      </w:pPr>
+      <w:r>
+        <w:t>Permettre à un joueur de continuer sa progression après avoir terminé un niveau.</w:t>
+      </w:r>
+    </w:p>
     <w:p/>
     <w:p/>
     <w:p>
@@ -5110,11 +5199,11 @@
           <w:numId w:val="3"/>
         </w:numPr>
       </w:pPr>
-      <w:bookmarkStart w:id="8" w:name="_Toc493936717"/>
+      <w:bookmarkStart w:id="9" w:name="_Toc493936717"/>
       <w:r>
         <w:t>Données économiques</w:t>
       </w:r>
-      <w:bookmarkEnd w:id="8"/>
+      <w:bookmarkEnd w:id="9"/>
     </w:p>
     <w:p/>
     <w:p>
@@ -5125,11 +5214,11 @@
           <w:numId w:val="14"/>
         </w:numPr>
       </w:pPr>
-      <w:bookmarkStart w:id="9" w:name="_Toc493936718"/>
+      <w:bookmarkStart w:id="10" w:name="_Toc493936718"/>
       <w:r>
         <w:t>Délais</w:t>
       </w:r>
-      <w:bookmarkEnd w:id="9"/>
+      <w:bookmarkEnd w:id="10"/>
     </w:p>
     <w:p/>
     <w:p>
@@ -5176,14 +5265,15 @@
           <w:numId w:val="14"/>
         </w:numPr>
       </w:pPr>
-      <w:bookmarkStart w:id="10" w:name="_Toc493936719"/>
-      <w:r>
+      <w:bookmarkStart w:id="11" w:name="_Toc493936719"/>
+      <w:r>
+        <w:lastRenderedPageBreak/>
         <w:t>Coû</w:t>
       </w:r>
       <w:r>
         <w:t>t de développement</w:t>
       </w:r>
-      <w:bookmarkEnd w:id="10"/>
+      <w:bookmarkEnd w:id="11"/>
       <w:r>
         <w:t xml:space="preserve"> et moyens en ressources</w:t>
       </w:r>
@@ -5265,32 +5355,6 @@
       </w:pPr>
       <w:r>
         <w:t>On considère que les développeurs seront équipés de machines, avec les licences d’environnement de travail nécessaires payées.</w:t>
-      </w:r>
-    </w:p>
-    <w:p>
-      <w:pPr>
-        <w:jc w:val="both"/>
-      </w:pPr>
-      <w:r>
-        <w:t xml:space="preserve">La répartition des tâches et donc du temps de travail est définie dans le </w:t>
-      </w:r>
-      <w:r>
-        <w:rPr>
-          <w:i/>
-        </w:rPr>
-        <w:t>diagramme de Gantt</w:t>
-      </w:r>
-      <w:r>
-        <w:t xml:space="preserve"> conçu pour ce projet : </w:t>
-      </w:r>
-    </w:p>
-    <w:p/>
-    <w:p>
-      <w:r>
-        <w:rPr>
-          <w:noProof/>
-        </w:rPr>
-        <w:t>A compléter après conception</w:t>
       </w:r>
     </w:p>
     <w:p/>
@@ -5302,12 +5366,11 @@
           <w:numId w:val="14"/>
         </w:numPr>
       </w:pPr>
-      <w:bookmarkStart w:id="11" w:name="_Toc493936720"/>
-      <w:r>
-        <w:lastRenderedPageBreak/>
+      <w:bookmarkStart w:id="12" w:name="_Toc493936720"/>
+      <w:r>
         <w:t>Coût de financement</w:t>
       </w:r>
-      <w:bookmarkEnd w:id="11"/>
+      <w:bookmarkEnd w:id="12"/>
     </w:p>
     <w:p>
       <w:pPr>
@@ -5353,43 +5416,6 @@
           <w:noProof/>
         </w:rPr>
         <w:t>.</w:t>
-      </w:r>
-    </w:p>
-    <w:p>
-      <w:pPr>
-        <w:tabs>
-          <w:tab w:val="center" w:pos="4536"/>
-        </w:tabs>
-        <w:jc w:val="both"/>
-        <w:rPr>
-          <w:noProof/>
-        </w:rPr>
-      </w:pPr>
-      <w:r>
-        <w:rPr>
-          <w:noProof/>
-        </w:rPr>
-        <w:t xml:space="preserve">En accord avec le </w:t>
-      </w:r>
-      <w:r>
-        <w:rPr>
-          <w:i/>
-          <w:noProof/>
-        </w:rPr>
-        <w:t>diagramme de Gan</w:t>
-      </w:r>
-      <w:r>
-        <w:rPr>
-          <w:i/>
-          <w:noProof/>
-        </w:rPr>
-        <w:t>tt</w:t>
-      </w:r>
-      <w:r>
-        <w:rPr>
-          <w:noProof/>
-        </w:rPr>
-        <w:t xml:space="preserve"> qui indique les temps de travail prévu pour chaque développeur : </w:t>
       </w:r>
     </w:p>
     <w:p>
@@ -5762,16 +5788,7 @@
           <w:rStyle w:val="lev"/>
           <w:color w:val="2F5496" w:themeColor="accent1" w:themeShade="BF"/>
         </w:rPr>
-        <w:t xml:space="preserve">5025 </w:t>
-      </w:r>
-      <w:bookmarkStart w:id="12" w:name="_GoBack"/>
-      <w:bookmarkEnd w:id="12"/>
-      <w:r>
-        <w:rPr>
-          <w:rStyle w:val="lev"/>
-          <w:color w:val="2F5496" w:themeColor="accent1" w:themeShade="BF"/>
-        </w:rPr>
-        <w:t xml:space="preserve">+ </w:t>
+        <w:t xml:space="preserve">5025 + </w:t>
       </w:r>
       <w:r>
         <w:rPr>
@@ -5897,6 +5914,119 @@
 <file path=word/numbering.xml><?xml version="1.0" encoding="utf-8"?>
 <w:numbering xmlns:wpc="http://schemas.microsoft.com/office/word/2010/wordprocessingCanvas" xmlns:cx="http://schemas.microsoft.com/office/drawing/2014/chartex" xmlns:cx1="http://schemas.microsoft.com/office/drawing/2015/9/8/chartex" xmlns:cx2="http://schemas.microsoft.com/office/drawing/2015/10/21/chartex" xmlns:cx3="http://schemas.microsoft.com/office/drawing/2016/5/9/chartex" xmlns:cx4="http://schemas.microsoft.com/office/drawing/2016/5/10/chartex" xmlns:cx5="http://schemas.microsoft.com/office/drawing/2016/5/11/chartex" xmlns:cx6="http://schemas.microsoft.com/office/drawing/2016/5/12/chartex" xmlns:cx7="http://schemas.microsoft.com/office/drawing/2016/5/13/chartex" xmlns:cx8="http://schemas.microsoft.com/office/drawing/2016/5/14/chartex" xmlns:mc="http://schemas.openxmlformats.org/markup-compatibility/2006" xmlns:aink="http://schemas.microsoft.com/office/drawing/2016/ink" xmlns:am3d="http://schemas.microsoft.com/office/drawing/2017/model3d" xmlns:o="urn:schemas-microsoft-com:office:office" xmlns:r="http://schemas.openxmlformats.org/officeDocument/2006/relationships" xmlns:m="http://schemas.openxmlformats.org/officeDocument/2006/math" xmlns:v="urn:schemas-microsoft-com:vml" xmlns:wp14="http://schemas.microsoft.com/office/word/2010/wordprocessingDrawing" xmlns:wp="http://schemas.openxmlformats.org/drawingml/2006/wordprocessingDrawing" xmlns:w10="urn:schemas-microsoft-com:office:word" xmlns:w="http://schemas.openxmlformats.org/wordprocessingml/2006/main" xmlns:w14="http://schemas.microsoft.com/office/word/2010/wordml" xmlns:w15="http://schemas.microsoft.com/office/word/2012/wordml" xmlns:w16cid="http://schemas.microsoft.com/office/word/2016/wordml/cid" xmlns:w16se="http://schemas.microsoft.com/office/word/2015/wordml/symex" xmlns:wpg="http://schemas.microsoft.com/office/word/2010/wordprocessingGroup" xmlns:wpi="http://schemas.microsoft.com/office/word/2010/wordprocessingInk" xmlns:wne="http://schemas.microsoft.com/office/word/2006/wordml" xmlns:wps="http://schemas.microsoft.com/office/word/2010/wordprocessingShape" mc:Ignorable="w14 w15 w16se w16cid wp14">
   <w:abstractNum w:abstractNumId="0" w15:restartNumberingAfterBreak="0">
+    <w:nsid w:val="095D6FBE"/>
+    <w:multiLevelType w:val="hybridMultilevel"/>
+    <w:tmpl w:val="1480E9D8"/>
+    <w:lvl w:ilvl="0" w:tplc="040C0001">
+      <w:start w:val="1"/>
+      <w:numFmt w:val="bullet"/>
+      <w:lvlText w:val=""/>
+      <w:lvlJc w:val="left"/>
+      <w:pPr>
+        <w:ind w:left="2136" w:hanging="360"/>
+      </w:pPr>
+      <w:rPr>
+        <w:rFonts w:ascii="Symbol" w:hAnsi="Symbol" w:hint="default"/>
+      </w:rPr>
+    </w:lvl>
+    <w:lvl w:ilvl="1" w:tplc="040C0003" w:tentative="1">
+      <w:start w:val="1"/>
+      <w:numFmt w:val="bullet"/>
+      <w:lvlText w:val="o"/>
+      <w:lvlJc w:val="left"/>
+      <w:pPr>
+        <w:ind w:left="2856" w:hanging="360"/>
+      </w:pPr>
+      <w:rPr>
+        <w:rFonts w:ascii="Courier New" w:hAnsi="Courier New" w:cs="Courier New" w:hint="default"/>
+      </w:rPr>
+    </w:lvl>
+    <w:lvl w:ilvl="2" w:tplc="040C0005" w:tentative="1">
+      <w:start w:val="1"/>
+      <w:numFmt w:val="bullet"/>
+      <w:lvlText w:val=""/>
+      <w:lvlJc w:val="left"/>
+      <w:pPr>
+        <w:ind w:left="3576" w:hanging="360"/>
+      </w:pPr>
+      <w:rPr>
+        <w:rFonts w:ascii="Wingdings" w:hAnsi="Wingdings" w:hint="default"/>
+      </w:rPr>
+    </w:lvl>
+    <w:lvl w:ilvl="3" w:tplc="040C0001" w:tentative="1">
+      <w:start w:val="1"/>
+      <w:numFmt w:val="bullet"/>
+      <w:lvlText w:val=""/>
+      <w:lvlJc w:val="left"/>
+      <w:pPr>
+        <w:ind w:left="4296" w:hanging="360"/>
+      </w:pPr>
+      <w:rPr>
+        <w:rFonts w:ascii="Symbol" w:hAnsi="Symbol" w:hint="default"/>
+      </w:rPr>
+    </w:lvl>
+    <w:lvl w:ilvl="4" w:tplc="040C0003" w:tentative="1">
+      <w:start w:val="1"/>
+      <w:numFmt w:val="bullet"/>
+      <w:lvlText w:val="o"/>
+      <w:lvlJc w:val="left"/>
+      <w:pPr>
+        <w:ind w:left="5016" w:hanging="360"/>
+      </w:pPr>
+      <w:rPr>
+        <w:rFonts w:ascii="Courier New" w:hAnsi="Courier New" w:cs="Courier New" w:hint="default"/>
+      </w:rPr>
+    </w:lvl>
+    <w:lvl w:ilvl="5" w:tplc="040C0005" w:tentative="1">
+      <w:start w:val="1"/>
+      <w:numFmt w:val="bullet"/>
+      <w:lvlText w:val=""/>
+      <w:lvlJc w:val="left"/>
+      <w:pPr>
+        <w:ind w:left="5736" w:hanging="360"/>
+      </w:pPr>
+      <w:rPr>
+        <w:rFonts w:ascii="Wingdings" w:hAnsi="Wingdings" w:hint="default"/>
+      </w:rPr>
+    </w:lvl>
+    <w:lvl w:ilvl="6" w:tplc="040C0001" w:tentative="1">
+      <w:start w:val="1"/>
+      <w:numFmt w:val="bullet"/>
+      <w:lvlText w:val=""/>
+      <w:lvlJc w:val="left"/>
+      <w:pPr>
+        <w:ind w:left="6456" w:hanging="360"/>
+      </w:pPr>
+      <w:rPr>
+        <w:rFonts w:ascii="Symbol" w:hAnsi="Symbol" w:hint="default"/>
+      </w:rPr>
+    </w:lvl>
+    <w:lvl w:ilvl="7" w:tplc="040C0003" w:tentative="1">
+      <w:start w:val="1"/>
+      <w:numFmt w:val="bullet"/>
+      <w:lvlText w:val="o"/>
+      <w:lvlJc w:val="left"/>
+      <w:pPr>
+        <w:ind w:left="7176" w:hanging="360"/>
+      </w:pPr>
+      <w:rPr>
+        <w:rFonts w:ascii="Courier New" w:hAnsi="Courier New" w:cs="Courier New" w:hint="default"/>
+      </w:rPr>
+    </w:lvl>
+    <w:lvl w:ilvl="8" w:tplc="040C0005" w:tentative="1">
+      <w:start w:val="1"/>
+      <w:numFmt w:val="bullet"/>
+      <w:lvlText w:val=""/>
+      <w:lvlJc w:val="left"/>
+      <w:pPr>
+        <w:ind w:left="7896" w:hanging="360"/>
+      </w:pPr>
+      <w:rPr>
+        <w:rFonts w:ascii="Wingdings" w:hAnsi="Wingdings" w:hint="default"/>
+      </w:rPr>
+    </w:lvl>
+  </w:abstractNum>
+  <w:abstractNum w:abstractNumId="1" w15:restartNumberingAfterBreak="0">
     <w:nsid w:val="0CD56C6D"/>
     <w:multiLevelType w:val="hybridMultilevel"/>
     <w:tmpl w:val="96560F58"/>
@@ -6009,10 +6139,10 @@
       </w:rPr>
     </w:lvl>
   </w:abstractNum>
-  <w:abstractNum w:abstractNumId="1" w15:restartNumberingAfterBreak="0">
+  <w:abstractNum w:abstractNumId="2" w15:restartNumberingAfterBreak="0">
     <w:nsid w:val="10415043"/>
     <w:multiLevelType w:val="hybridMultilevel"/>
-    <w:tmpl w:val="C948596E"/>
+    <w:tmpl w:val="4A7E1A68"/>
     <w:lvl w:ilvl="0" w:tplc="040C0017">
       <w:start w:val="1"/>
       <w:numFmt w:val="lowerLetter"/>
@@ -6095,7 +6225,7 @@
       </w:pPr>
     </w:lvl>
   </w:abstractNum>
-  <w:abstractNum w:abstractNumId="2" w15:restartNumberingAfterBreak="0">
+  <w:abstractNum w:abstractNumId="3" w15:restartNumberingAfterBreak="0">
     <w:nsid w:val="13DA4866"/>
     <w:multiLevelType w:val="hybridMultilevel"/>
     <w:tmpl w:val="48FAF17C"/>
@@ -6208,7 +6338,7 @@
       </w:rPr>
     </w:lvl>
   </w:abstractNum>
-  <w:abstractNum w:abstractNumId="3" w15:restartNumberingAfterBreak="0">
+  <w:abstractNum w:abstractNumId="4" w15:restartNumberingAfterBreak="0">
     <w:nsid w:val="17BA7B32"/>
     <w:multiLevelType w:val="hybridMultilevel"/>
     <w:tmpl w:val="6234CA68"/>
@@ -6321,7 +6451,7 @@
       </w:rPr>
     </w:lvl>
   </w:abstractNum>
-  <w:abstractNum w:abstractNumId="4" w15:restartNumberingAfterBreak="0">
+  <w:abstractNum w:abstractNumId="5" w15:restartNumberingAfterBreak="0">
     <w:nsid w:val="1CFB1220"/>
     <w:multiLevelType w:val="hybridMultilevel"/>
     <w:tmpl w:val="FF2E368C"/>
@@ -6434,7 +6564,120 @@
       </w:rPr>
     </w:lvl>
   </w:abstractNum>
-  <w:abstractNum w:abstractNumId="5" w15:restartNumberingAfterBreak="0">
+  <w:abstractNum w:abstractNumId="6" w15:restartNumberingAfterBreak="0">
+    <w:nsid w:val="24463EB7"/>
+    <w:multiLevelType w:val="hybridMultilevel"/>
+    <w:tmpl w:val="7DB64AAC"/>
+    <w:lvl w:ilvl="0" w:tplc="040C0001">
+      <w:start w:val="1"/>
+      <w:numFmt w:val="bullet"/>
+      <w:lvlText w:val=""/>
+      <w:lvlJc w:val="left"/>
+      <w:pPr>
+        <w:ind w:left="1776" w:hanging="360"/>
+      </w:pPr>
+      <w:rPr>
+        <w:rFonts w:ascii="Symbol" w:hAnsi="Symbol" w:hint="default"/>
+      </w:rPr>
+    </w:lvl>
+    <w:lvl w:ilvl="1" w:tplc="040C0003" w:tentative="1">
+      <w:start w:val="1"/>
+      <w:numFmt w:val="bullet"/>
+      <w:lvlText w:val="o"/>
+      <w:lvlJc w:val="left"/>
+      <w:pPr>
+        <w:ind w:left="2496" w:hanging="360"/>
+      </w:pPr>
+      <w:rPr>
+        <w:rFonts w:ascii="Courier New" w:hAnsi="Courier New" w:cs="Courier New" w:hint="default"/>
+      </w:rPr>
+    </w:lvl>
+    <w:lvl w:ilvl="2" w:tplc="040C0005" w:tentative="1">
+      <w:start w:val="1"/>
+      <w:numFmt w:val="bullet"/>
+      <w:lvlText w:val=""/>
+      <w:lvlJc w:val="left"/>
+      <w:pPr>
+        <w:ind w:left="3216" w:hanging="360"/>
+      </w:pPr>
+      <w:rPr>
+        <w:rFonts w:ascii="Wingdings" w:hAnsi="Wingdings" w:hint="default"/>
+      </w:rPr>
+    </w:lvl>
+    <w:lvl w:ilvl="3" w:tplc="040C0001" w:tentative="1">
+      <w:start w:val="1"/>
+      <w:numFmt w:val="bullet"/>
+      <w:lvlText w:val=""/>
+      <w:lvlJc w:val="left"/>
+      <w:pPr>
+        <w:ind w:left="3936" w:hanging="360"/>
+      </w:pPr>
+      <w:rPr>
+        <w:rFonts w:ascii="Symbol" w:hAnsi="Symbol" w:hint="default"/>
+      </w:rPr>
+    </w:lvl>
+    <w:lvl w:ilvl="4" w:tplc="040C0003" w:tentative="1">
+      <w:start w:val="1"/>
+      <w:numFmt w:val="bullet"/>
+      <w:lvlText w:val="o"/>
+      <w:lvlJc w:val="left"/>
+      <w:pPr>
+        <w:ind w:left="4656" w:hanging="360"/>
+      </w:pPr>
+      <w:rPr>
+        <w:rFonts w:ascii="Courier New" w:hAnsi="Courier New" w:cs="Courier New" w:hint="default"/>
+      </w:rPr>
+    </w:lvl>
+    <w:lvl w:ilvl="5" w:tplc="040C0005" w:tentative="1">
+      <w:start w:val="1"/>
+      <w:numFmt w:val="bullet"/>
+      <w:lvlText w:val=""/>
+      <w:lvlJc w:val="left"/>
+      <w:pPr>
+        <w:ind w:left="5376" w:hanging="360"/>
+      </w:pPr>
+      <w:rPr>
+        <w:rFonts w:ascii="Wingdings" w:hAnsi="Wingdings" w:hint="default"/>
+      </w:rPr>
+    </w:lvl>
+    <w:lvl w:ilvl="6" w:tplc="040C0001" w:tentative="1">
+      <w:start w:val="1"/>
+      <w:numFmt w:val="bullet"/>
+      <w:lvlText w:val=""/>
+      <w:lvlJc w:val="left"/>
+      <w:pPr>
+        <w:ind w:left="6096" w:hanging="360"/>
+      </w:pPr>
+      <w:rPr>
+        <w:rFonts w:ascii="Symbol" w:hAnsi="Symbol" w:hint="default"/>
+      </w:rPr>
+    </w:lvl>
+    <w:lvl w:ilvl="7" w:tplc="040C0003" w:tentative="1">
+      <w:start w:val="1"/>
+      <w:numFmt w:val="bullet"/>
+      <w:lvlText w:val="o"/>
+      <w:lvlJc w:val="left"/>
+      <w:pPr>
+        <w:ind w:left="6816" w:hanging="360"/>
+      </w:pPr>
+      <w:rPr>
+        <w:rFonts w:ascii="Courier New" w:hAnsi="Courier New" w:cs="Courier New" w:hint="default"/>
+      </w:rPr>
+    </w:lvl>
+    <w:lvl w:ilvl="8" w:tplc="040C0005" w:tentative="1">
+      <w:start w:val="1"/>
+      <w:numFmt w:val="bullet"/>
+      <w:lvlText w:val=""/>
+      <w:lvlJc w:val="left"/>
+      <w:pPr>
+        <w:ind w:left="7536" w:hanging="360"/>
+      </w:pPr>
+      <w:rPr>
+        <w:rFonts w:ascii="Wingdings" w:hAnsi="Wingdings" w:hint="default"/>
+      </w:rPr>
+    </w:lvl>
+  </w:abstractNum>
+  <w:abstractNum w:abstractNumId="7" w15:restartNumberingAfterBreak="0">
     <w:nsid w:val="361A304C"/>
     <w:multiLevelType w:val="hybridMultilevel"/>
     <w:tmpl w:val="4D6230E0"/>
@@ -6520,7 +6763,7 @@
       </w:pPr>
     </w:lvl>
   </w:abstractNum>
-  <w:abstractNum w:abstractNumId="6" w15:restartNumberingAfterBreak="0">
+  <w:abstractNum w:abstractNumId="8" w15:restartNumberingAfterBreak="0">
     <w:nsid w:val="37CA0BCB"/>
     <w:multiLevelType w:val="hybridMultilevel"/>
     <w:tmpl w:val="14A67DDA"/>
@@ -6606,7 +6849,7 @@
       </w:pPr>
     </w:lvl>
   </w:abstractNum>
-  <w:abstractNum w:abstractNumId="7" w15:restartNumberingAfterBreak="0">
+  <w:abstractNum w:abstractNumId="9" w15:restartNumberingAfterBreak="0">
     <w:nsid w:val="3AEE7425"/>
     <w:multiLevelType w:val="hybridMultilevel"/>
     <w:tmpl w:val="268C3BC4"/>
@@ -6692,7 +6935,7 @@
       </w:pPr>
     </w:lvl>
   </w:abstractNum>
-  <w:abstractNum w:abstractNumId="8" w15:restartNumberingAfterBreak="0">
+  <w:abstractNum w:abstractNumId="10" w15:restartNumberingAfterBreak="0">
     <w:nsid w:val="41312AFD"/>
     <w:multiLevelType w:val="hybridMultilevel"/>
     <w:tmpl w:val="EE64F18E"/>
@@ -6805,7 +7048,7 @@
       </w:rPr>
     </w:lvl>
   </w:abstractNum>
-  <w:abstractNum w:abstractNumId="9" w15:restartNumberingAfterBreak="0">
+  <w:abstractNum w:abstractNumId="11" w15:restartNumberingAfterBreak="0">
     <w:nsid w:val="483721CE"/>
     <w:multiLevelType w:val="hybridMultilevel"/>
     <w:tmpl w:val="2D84A02C"/>
@@ -6891,7 +7134,7 @@
       </w:pPr>
     </w:lvl>
   </w:abstractNum>
-  <w:abstractNum w:abstractNumId="10" w15:restartNumberingAfterBreak="0">
+  <w:abstractNum w:abstractNumId="12" w15:restartNumberingAfterBreak="0">
     <w:nsid w:val="52B647C8"/>
     <w:multiLevelType w:val="hybridMultilevel"/>
     <w:tmpl w:val="29AE4262"/>
@@ -6977,7 +7220,7 @@
       </w:pPr>
     </w:lvl>
   </w:abstractNum>
-  <w:abstractNum w:abstractNumId="11" w15:restartNumberingAfterBreak="0">
+  <w:abstractNum w:abstractNumId="13" w15:restartNumberingAfterBreak="0">
     <w:nsid w:val="555A214C"/>
     <w:multiLevelType w:val="hybridMultilevel"/>
     <w:tmpl w:val="41C0B616"/>
@@ -7063,7 +7306,7 @@
       </w:pPr>
     </w:lvl>
   </w:abstractNum>
-  <w:abstractNum w:abstractNumId="12" w15:restartNumberingAfterBreak="0">
+  <w:abstractNum w:abstractNumId="14" w15:restartNumberingAfterBreak="0">
     <w:nsid w:val="56DB58F9"/>
     <w:multiLevelType w:val="hybridMultilevel"/>
     <w:tmpl w:val="2CFE673A"/>
@@ -7149,7 +7392,7 @@
       </w:pPr>
     </w:lvl>
   </w:abstractNum>
-  <w:abstractNum w:abstractNumId="13" w15:restartNumberingAfterBreak="0">
+  <w:abstractNum w:abstractNumId="15" w15:restartNumberingAfterBreak="0">
     <w:nsid w:val="57843B78"/>
     <w:multiLevelType w:val="hybridMultilevel"/>
     <w:tmpl w:val="70E200E6"/>
@@ -7262,7 +7505,7 @@
       </w:rPr>
     </w:lvl>
   </w:abstractNum>
-  <w:abstractNum w:abstractNumId="14" w15:restartNumberingAfterBreak="0">
+  <w:abstractNum w:abstractNumId="16" w15:restartNumberingAfterBreak="0">
     <w:nsid w:val="5CF6015A"/>
     <w:multiLevelType w:val="hybridMultilevel"/>
     <w:tmpl w:val="2474FFCA"/>
@@ -7348,7 +7591,7 @@
       </w:pPr>
     </w:lvl>
   </w:abstractNum>
-  <w:abstractNum w:abstractNumId="15" w15:restartNumberingAfterBreak="0">
+  <w:abstractNum w:abstractNumId="17" w15:restartNumberingAfterBreak="0">
     <w:nsid w:val="5F4D577B"/>
     <w:multiLevelType w:val="hybridMultilevel"/>
     <w:tmpl w:val="A0706E84"/>
@@ -7434,7 +7677,7 @@
       </w:pPr>
     </w:lvl>
   </w:abstractNum>
-  <w:abstractNum w:abstractNumId="16" w15:restartNumberingAfterBreak="0">
+  <w:abstractNum w:abstractNumId="18" w15:restartNumberingAfterBreak="0">
     <w:nsid w:val="64625BDA"/>
     <w:multiLevelType w:val="hybridMultilevel"/>
     <w:tmpl w:val="E2567B4C"/>
@@ -7520,7 +7763,7 @@
       </w:pPr>
     </w:lvl>
   </w:abstractNum>
-  <w:abstractNum w:abstractNumId="17" w15:restartNumberingAfterBreak="0">
+  <w:abstractNum w:abstractNumId="19" w15:restartNumberingAfterBreak="0">
     <w:nsid w:val="649F74B0"/>
     <w:multiLevelType w:val="hybridMultilevel"/>
     <w:tmpl w:val="B4B0470A"/>
@@ -7606,7 +7849,319 @@
       </w:pPr>
     </w:lvl>
   </w:abstractNum>
-  <w:abstractNum w:abstractNumId="18" w15:restartNumberingAfterBreak="0">
+  <w:abstractNum w:abstractNumId="20" w15:restartNumberingAfterBreak="0">
+    <w:nsid w:val="668841AB"/>
+    <w:multiLevelType w:val="hybridMultilevel"/>
+    <w:tmpl w:val="DDC0A4A2"/>
+    <w:lvl w:ilvl="0" w:tplc="040C0001">
+      <w:start w:val="1"/>
+      <w:numFmt w:val="bullet"/>
+      <w:lvlText w:val=""/>
+      <w:lvlJc w:val="left"/>
+      <w:pPr>
+        <w:ind w:left="720" w:hanging="360"/>
+      </w:pPr>
+      <w:rPr>
+        <w:rFonts w:ascii="Symbol" w:hAnsi="Symbol" w:hint="default"/>
+      </w:rPr>
+    </w:lvl>
+    <w:lvl w:ilvl="1" w:tplc="040C0003" w:tentative="1">
+      <w:start w:val="1"/>
+      <w:numFmt w:val="bullet"/>
+      <w:lvlText w:val="o"/>
+      <w:lvlJc w:val="left"/>
+      <w:pPr>
+        <w:ind w:left="1440" w:hanging="360"/>
+      </w:pPr>
+      <w:rPr>
+        <w:rFonts w:ascii="Courier New" w:hAnsi="Courier New" w:cs="Courier New" w:hint="default"/>
+      </w:rPr>
+    </w:lvl>
+    <w:lvl w:ilvl="2" w:tplc="040C0005" w:tentative="1">
+      <w:start w:val="1"/>
+      <w:numFmt w:val="bullet"/>
+      <w:lvlText w:val=""/>
+      <w:lvlJc w:val="left"/>
+      <w:pPr>
+        <w:ind w:left="2160" w:hanging="360"/>
+      </w:pPr>
+      <w:rPr>
+        <w:rFonts w:ascii="Wingdings" w:hAnsi="Wingdings" w:hint="default"/>
+      </w:rPr>
+    </w:lvl>
+    <w:lvl w:ilvl="3" w:tplc="040C0001" w:tentative="1">
+      <w:start w:val="1"/>
+      <w:numFmt w:val="bullet"/>
+      <w:lvlText w:val=""/>
+      <w:lvlJc w:val="left"/>
+      <w:pPr>
+        <w:ind w:left="2880" w:hanging="360"/>
+      </w:pPr>
+      <w:rPr>
+        <w:rFonts w:ascii="Symbol" w:hAnsi="Symbol" w:hint="default"/>
+      </w:rPr>
+    </w:lvl>
+    <w:lvl w:ilvl="4" w:tplc="040C0003" w:tentative="1">
+      <w:start w:val="1"/>
+      <w:numFmt w:val="bullet"/>
+      <w:lvlText w:val="o"/>
+      <w:lvlJc w:val="left"/>
+      <w:pPr>
+        <w:ind w:left="3600" w:hanging="360"/>
+      </w:pPr>
+      <w:rPr>
+        <w:rFonts w:ascii="Courier New" w:hAnsi="Courier New" w:cs="Courier New" w:hint="default"/>
+      </w:rPr>
+    </w:lvl>
+    <w:lvl w:ilvl="5" w:tplc="040C0005" w:tentative="1">
+      <w:start w:val="1"/>
+      <w:numFmt w:val="bullet"/>
+      <w:lvlText w:val=""/>
+      <w:lvlJc w:val="left"/>
+      <w:pPr>
+        <w:ind w:left="4320" w:hanging="360"/>
+      </w:pPr>
+      <w:rPr>
+        <w:rFonts w:ascii="Wingdings" w:hAnsi="Wingdings" w:hint="default"/>
+      </w:rPr>
+    </w:lvl>
+    <w:lvl w:ilvl="6" w:tplc="040C0001" w:tentative="1">
+      <w:start w:val="1"/>
+      <w:numFmt w:val="bullet"/>
+      <w:lvlText w:val=""/>
+      <w:lvlJc w:val="left"/>
+      <w:pPr>
+        <w:ind w:left="5040" w:hanging="360"/>
+      </w:pPr>
+      <w:rPr>
+        <w:rFonts w:ascii="Symbol" w:hAnsi="Symbol" w:hint="default"/>
+      </w:rPr>
+    </w:lvl>
+    <w:lvl w:ilvl="7" w:tplc="040C0003" w:tentative="1">
+      <w:start w:val="1"/>
+      <w:numFmt w:val="bullet"/>
+      <w:lvlText w:val="o"/>
+      <w:lvlJc w:val="left"/>
+      <w:pPr>
+        <w:ind w:left="5760" w:hanging="360"/>
+      </w:pPr>
+      <w:rPr>
+        <w:rFonts w:ascii="Courier New" w:hAnsi="Courier New" w:cs="Courier New" w:hint="default"/>
+      </w:rPr>
+    </w:lvl>
+    <w:lvl w:ilvl="8" w:tplc="040C0005" w:tentative="1">
+      <w:start w:val="1"/>
+      <w:numFmt w:val="bullet"/>
+      <w:lvlText w:val=""/>
+      <w:lvlJc w:val="left"/>
+      <w:pPr>
+        <w:ind w:left="6480" w:hanging="360"/>
+      </w:pPr>
+      <w:rPr>
+        <w:rFonts w:ascii="Wingdings" w:hAnsi="Wingdings" w:hint="default"/>
+      </w:rPr>
+    </w:lvl>
+  </w:abstractNum>
+  <w:abstractNum w:abstractNumId="21" w15:restartNumberingAfterBreak="0">
+    <w:nsid w:val="6C997E89"/>
+    <w:multiLevelType w:val="hybridMultilevel"/>
+    <w:tmpl w:val="688AE8D6"/>
+    <w:lvl w:ilvl="0" w:tplc="040C0001">
+      <w:start w:val="1"/>
+      <w:numFmt w:val="bullet"/>
+      <w:lvlText w:val=""/>
+      <w:lvlJc w:val="left"/>
+      <w:pPr>
+        <w:ind w:left="1428" w:hanging="360"/>
+      </w:pPr>
+      <w:rPr>
+        <w:rFonts w:ascii="Symbol" w:hAnsi="Symbol" w:hint="default"/>
+      </w:rPr>
+    </w:lvl>
+    <w:lvl w:ilvl="1" w:tplc="040C0003" w:tentative="1">
+      <w:start w:val="1"/>
+      <w:numFmt w:val="bullet"/>
+      <w:lvlText w:val="o"/>
+      <w:lvlJc w:val="left"/>
+      <w:pPr>
+        <w:ind w:left="2148" w:hanging="360"/>
+      </w:pPr>
+      <w:rPr>
+        <w:rFonts w:ascii="Courier New" w:hAnsi="Courier New" w:cs="Courier New" w:hint="default"/>
+      </w:rPr>
+    </w:lvl>
+    <w:lvl w:ilvl="2" w:tplc="040C0005" w:tentative="1">
+      <w:start w:val="1"/>
+      <w:numFmt w:val="bullet"/>
+      <w:lvlText w:val=""/>
+      <w:lvlJc w:val="left"/>
+      <w:pPr>
+        <w:ind w:left="2868" w:hanging="360"/>
+      </w:pPr>
+      <w:rPr>
+        <w:rFonts w:ascii="Wingdings" w:hAnsi="Wingdings" w:hint="default"/>
+      </w:rPr>
+    </w:lvl>
+    <w:lvl w:ilvl="3" w:tplc="040C0001" w:tentative="1">
+      <w:start w:val="1"/>
+      <w:numFmt w:val="bullet"/>
+      <w:lvlText w:val=""/>
+      <w:lvlJc w:val="left"/>
+      <w:pPr>
+        <w:ind w:left="3588" w:hanging="360"/>
+      </w:pPr>
+      <w:rPr>
+        <w:rFonts w:ascii="Symbol" w:hAnsi="Symbol" w:hint="default"/>
+      </w:rPr>
+    </w:lvl>
+    <w:lvl w:ilvl="4" w:tplc="040C0003" w:tentative="1">
+      <w:start w:val="1"/>
+      <w:numFmt w:val="bullet"/>
+      <w:lvlText w:val="o"/>
+      <w:lvlJc w:val="left"/>
+      <w:pPr>
+        <w:ind w:left="4308" w:hanging="360"/>
+      </w:pPr>
+      <w:rPr>
+        <w:rFonts w:ascii="Courier New" w:hAnsi="Courier New" w:cs="Courier New" w:hint="default"/>
+      </w:rPr>
+    </w:lvl>
+    <w:lvl w:ilvl="5" w:tplc="040C0005" w:tentative="1">
+      <w:start w:val="1"/>
+      <w:numFmt w:val="bullet"/>
+      <w:lvlText w:val=""/>
+      <w:lvlJc w:val="left"/>
+      <w:pPr>
+        <w:ind w:left="5028" w:hanging="360"/>
+      </w:pPr>
+      <w:rPr>
+        <w:rFonts w:ascii="Wingdings" w:hAnsi="Wingdings" w:hint="default"/>
+      </w:rPr>
+    </w:lvl>
+    <w:lvl w:ilvl="6" w:tplc="040C0001" w:tentative="1">
+      <w:start w:val="1"/>
+      <w:numFmt w:val="bullet"/>
+      <w:lvlText w:val=""/>
+      <w:lvlJc w:val="left"/>
+      <w:pPr>
+        <w:ind w:left="5748" w:hanging="360"/>
+      </w:pPr>
+      <w:rPr>
+        <w:rFonts w:ascii="Symbol" w:hAnsi="Symbol" w:hint="default"/>
+      </w:rPr>
+    </w:lvl>
+    <w:lvl w:ilvl="7" w:tplc="040C0003" w:tentative="1">
+      <w:start w:val="1"/>
+      <w:numFmt w:val="bullet"/>
+      <w:lvlText w:val="o"/>
+      <w:lvlJc w:val="left"/>
+      <w:pPr>
+        <w:ind w:left="6468" w:hanging="360"/>
+      </w:pPr>
+      <w:rPr>
+        <w:rFonts w:ascii="Courier New" w:hAnsi="Courier New" w:cs="Courier New" w:hint="default"/>
+      </w:rPr>
+    </w:lvl>
+    <w:lvl w:ilvl="8" w:tplc="040C0005" w:tentative="1">
+      <w:start w:val="1"/>
+      <w:numFmt w:val="bullet"/>
+      <w:lvlText w:val=""/>
+      <w:lvlJc w:val="left"/>
+      <w:pPr>
+        <w:ind w:left="7188" w:hanging="360"/>
+      </w:pPr>
+      <w:rPr>
+        <w:rFonts w:ascii="Wingdings" w:hAnsi="Wingdings" w:hint="default"/>
+      </w:rPr>
+    </w:lvl>
+  </w:abstractNum>
+  <w:abstractNum w:abstractNumId="22" w15:restartNumberingAfterBreak="0">
+    <w:nsid w:val="6CB41371"/>
+    <w:multiLevelType w:val="hybridMultilevel"/>
+    <w:tmpl w:val="165047C2"/>
+    <w:lvl w:ilvl="0" w:tplc="040C0017">
+      <w:start w:val="1"/>
+      <w:numFmt w:val="lowerLetter"/>
+      <w:lvlText w:val="%1)"/>
+      <w:lvlJc w:val="left"/>
+      <w:pPr>
+        <w:ind w:left="720" w:hanging="360"/>
+      </w:pPr>
+    </w:lvl>
+    <w:lvl w:ilvl="1" w:tplc="040C0019" w:tentative="1">
+      <w:start w:val="1"/>
+      <w:numFmt w:val="lowerLetter"/>
+      <w:lvlText w:val="%2."/>
+      <w:lvlJc w:val="left"/>
+      <w:pPr>
+        <w:ind w:left="1440" w:hanging="360"/>
+      </w:pPr>
+    </w:lvl>
+    <w:lvl w:ilvl="2" w:tplc="040C001B" w:tentative="1">
+      <w:start w:val="1"/>
+      <w:numFmt w:val="lowerRoman"/>
+      <w:lvlText w:val="%3."/>
+      <w:lvlJc w:val="right"/>
+      <w:pPr>
+        <w:ind w:left="2160" w:hanging="180"/>
+      </w:pPr>
+    </w:lvl>
+    <w:lvl w:ilvl="3" w:tplc="040C000F" w:tentative="1">
+      <w:start w:val="1"/>
+      <w:numFmt w:val="decimal"/>
+      <w:lvlText w:val="%4."/>
+      <w:lvlJc w:val="left"/>
+      <w:pPr>
+        <w:ind w:left="2880" w:hanging="360"/>
+      </w:pPr>
+    </w:lvl>
+    <w:lvl w:ilvl="4" w:tplc="040C0019" w:tentative="1">
+      <w:start w:val="1"/>
+      <w:numFmt w:val="lowerLetter"/>
+      <w:lvlText w:val="%5."/>
+      <w:lvlJc w:val="left"/>
+      <w:pPr>
+        <w:ind w:left="3600" w:hanging="360"/>
+      </w:pPr>
+    </w:lvl>
+    <w:lvl w:ilvl="5" w:tplc="040C001B" w:tentative="1">
+      <w:start w:val="1"/>
+      <w:numFmt w:val="lowerRoman"/>
+      <w:lvlText w:val="%6."/>
+      <w:lvlJc w:val="right"/>
+      <w:pPr>
+        <w:ind w:left="4320" w:hanging="180"/>
+      </w:pPr>
+    </w:lvl>
+    <w:lvl w:ilvl="6" w:tplc="040C000F" w:tentative="1">
+      <w:start w:val="1"/>
+      <w:numFmt w:val="decimal"/>
+      <w:lvlText w:val="%7."/>
+      <w:lvlJc w:val="left"/>
+      <w:pPr>
+        <w:ind w:left="5040" w:hanging="360"/>
+      </w:pPr>
+    </w:lvl>
+    <w:lvl w:ilvl="7" w:tplc="040C0019" w:tentative="1">
+      <w:start w:val="1"/>
+      <w:numFmt w:val="lowerLetter"/>
+      <w:lvlText w:val="%8."/>
+      <w:lvlJc w:val="left"/>
+      <w:pPr>
+        <w:ind w:left="5760" w:hanging="360"/>
+      </w:pPr>
+    </w:lvl>
+    <w:lvl w:ilvl="8" w:tplc="040C001B" w:tentative="1">
+      <w:start w:val="1"/>
+      <w:numFmt w:val="lowerRoman"/>
+      <w:lvlText w:val="%9."/>
+      <w:lvlJc w:val="right"/>
+      <w:pPr>
+        <w:ind w:left="6480" w:hanging="180"/>
+      </w:pPr>
+    </w:lvl>
+  </w:abstractNum>
+  <w:abstractNum w:abstractNumId="23" w15:restartNumberingAfterBreak="0">
     <w:nsid w:val="705C4556"/>
     <w:multiLevelType w:val="hybridMultilevel"/>
     <w:tmpl w:val="6A0E194C"/>
@@ -7692,7 +8247,7 @@
       </w:pPr>
     </w:lvl>
   </w:abstractNum>
-  <w:abstractNum w:abstractNumId="19" w15:restartNumberingAfterBreak="0">
+  <w:abstractNum w:abstractNumId="24" w15:restartNumberingAfterBreak="0">
     <w:nsid w:val="72F20015"/>
     <w:multiLevelType w:val="hybridMultilevel"/>
     <w:tmpl w:val="B70A8FA0"/>
@@ -7778,7 +8333,7 @@
       </w:pPr>
     </w:lvl>
   </w:abstractNum>
-  <w:abstractNum w:abstractNumId="20" w15:restartNumberingAfterBreak="0">
+  <w:abstractNum w:abstractNumId="25" w15:restartNumberingAfterBreak="0">
     <w:nsid w:val="73E73989"/>
     <w:multiLevelType w:val="hybridMultilevel"/>
     <w:tmpl w:val="EC40E9C0"/>
@@ -7891,7 +8446,7 @@
       </w:rPr>
     </w:lvl>
   </w:abstractNum>
-  <w:abstractNum w:abstractNumId="21" w15:restartNumberingAfterBreak="0">
+  <w:abstractNum w:abstractNumId="26" w15:restartNumberingAfterBreak="0">
     <w:nsid w:val="74BB7DE0"/>
     <w:multiLevelType w:val="hybridMultilevel"/>
     <w:tmpl w:val="28105604"/>
@@ -7978,70 +8533,85 @@
     </w:lvl>
   </w:abstractNum>
   <w:num w:numId="1">
+    <w:abstractNumId w:val="9"/>
+  </w:num>
+  <w:num w:numId="2">
+    <w:abstractNumId w:val="11"/>
+  </w:num>
+  <w:num w:numId="3">
     <w:abstractNumId w:val="7"/>
   </w:num>
-  <w:num w:numId="2">
-    <w:abstractNumId w:val="9"/>
+  <w:num w:numId="4">
+    <w:abstractNumId w:val="19"/>
   </w:num>
-  <w:num w:numId="3">
+  <w:num w:numId="5">
+    <w:abstractNumId w:val="14"/>
+  </w:num>
+  <w:num w:numId="6">
+    <w:abstractNumId w:val="3"/>
+  </w:num>
+  <w:num w:numId="7">
+    <w:abstractNumId w:val="16"/>
+  </w:num>
+  <w:num w:numId="8">
     <w:abstractNumId w:val="5"/>
   </w:num>
-  <w:num w:numId="4">
+  <w:num w:numId="9">
+    <w:abstractNumId w:val="8"/>
+  </w:num>
+  <w:num w:numId="10">
+    <w:abstractNumId w:val="23"/>
+  </w:num>
+  <w:num w:numId="11">
+    <w:abstractNumId w:val="13"/>
+  </w:num>
+  <w:num w:numId="12">
+    <w:abstractNumId w:val="18"/>
+  </w:num>
+  <w:num w:numId="13">
     <w:abstractNumId w:val="17"/>
   </w:num>
-  <w:num w:numId="5">
+  <w:num w:numId="14">
+    <w:abstractNumId w:val="26"/>
+  </w:num>
+  <w:num w:numId="15">
+    <w:abstractNumId w:val="24"/>
+  </w:num>
+  <w:num w:numId="16">
     <w:abstractNumId w:val="12"/>
   </w:num>
-  <w:num w:numId="6">
+  <w:num w:numId="17">
+    <w:abstractNumId w:val="4"/>
+  </w:num>
+  <w:num w:numId="18">
+    <w:abstractNumId w:val="1"/>
+  </w:num>
+  <w:num w:numId="19">
+    <w:abstractNumId w:val="15"/>
+  </w:num>
+  <w:num w:numId="20">
     <w:abstractNumId w:val="2"/>
   </w:num>
-  <w:num w:numId="7">
-    <w:abstractNumId w:val="14"/>
+  <w:num w:numId="21">
+    <w:abstractNumId w:val="25"/>
   </w:num>
-  <w:num w:numId="8">
-    <w:abstractNumId w:val="4"/>
+  <w:num w:numId="22">
+    <w:abstractNumId w:val="10"/>
   </w:num>
-  <w:num w:numId="9">
+  <w:num w:numId="23">
+    <w:abstractNumId w:val="22"/>
+  </w:num>
+  <w:num w:numId="24">
+    <w:abstractNumId w:val="20"/>
+  </w:num>
+  <w:num w:numId="25">
+    <w:abstractNumId w:val="0"/>
+  </w:num>
+  <w:num w:numId="26">
     <w:abstractNumId w:val="6"/>
   </w:num>
-  <w:num w:numId="10">
-    <w:abstractNumId w:val="18"/>
-  </w:num>
-  <w:num w:numId="11">
-    <w:abstractNumId w:val="11"/>
-  </w:num>
-  <w:num w:numId="12">
-    <w:abstractNumId w:val="16"/>
-  </w:num>
-  <w:num w:numId="13">
-    <w:abstractNumId w:val="15"/>
-  </w:num>
-  <w:num w:numId="14">
+  <w:num w:numId="27">
     <w:abstractNumId w:val="21"/>
-  </w:num>
-  <w:num w:numId="15">
-    <w:abstractNumId w:val="19"/>
-  </w:num>
-  <w:num w:numId="16">
-    <w:abstractNumId w:val="10"/>
-  </w:num>
-  <w:num w:numId="17">
-    <w:abstractNumId w:val="3"/>
-  </w:num>
-  <w:num w:numId="18">
-    <w:abstractNumId w:val="0"/>
-  </w:num>
-  <w:num w:numId="19">
-    <w:abstractNumId w:val="13"/>
-  </w:num>
-  <w:num w:numId="20">
-    <w:abstractNumId w:val="1"/>
-  </w:num>
-  <w:num w:numId="21">
-    <w:abstractNumId w:val="20"/>
-  </w:num>
-  <w:num w:numId="22">
-    <w:abstractNumId w:val="8"/>
   </w:num>
 </w:numbering>
 </file>
@@ -9148,7 +9718,7 @@
 </file>
 
 <file path=customXml/itemProps1.xml><?xml version="1.0" encoding="utf-8"?>
-<ds:datastoreItem xmlns:ds="http://schemas.openxmlformats.org/officeDocument/2006/customXml" ds:itemID="{B681010A-B19F-4C2D-AEAF-688548258E40}">
+<ds:datastoreItem xmlns:ds="http://schemas.openxmlformats.org/officeDocument/2006/customXml" ds:itemID="{57768CD6-06AC-401A-B151-7087435D17E9}">
   <ds:schemaRefs>
     <ds:schemaRef ds:uri="http://schemas.openxmlformats.org/officeDocument/2006/bibliography"/>
   </ds:schemaRefs>

</xml_diff>

<commit_message>
ajout note de version
</commit_message>
<xml_diff>
--- a/conception/Cahier_des_charges.docx
+++ b/conception/Cahier_des_charges.docx
@@ -2621,8 +2621,6 @@
             </w:hyperlink>
           </w:p>
         </w:tc>
-        <w:bookmarkStart w:id="1" w:name="_GoBack"/>
-        <w:bookmarkEnd w:id="1"/>
       </w:tr>
       <w:tr>
         <w:tc>
@@ -2753,26 +2751,12 @@
                 <w:szCs w:val="24"/>
               </w:rPr>
             </w:pPr>
-          </w:p>
-        </w:tc>
-        <w:tc>
-          <w:tcPr>
-            <w:tcW w:w="3021" w:type="dxa"/>
-          </w:tcPr>
-          <w:p>
-            <w:pPr>
-              <w:jc w:val="center"/>
+            <w:r>
               <w:rPr>
                 <w:sz w:val="24"/>
                 <w:szCs w:val="24"/>
               </w:rPr>
-            </w:pPr>
-            <w:r>
-              <w:rPr>
-                <w:sz w:val="24"/>
-                <w:szCs w:val="24"/>
-              </w:rPr>
-              <w:t>Approuvé le :</w:t>
+              <w:t>08 /12/2017</w:t>
             </w:r>
           </w:p>
           <w:p>
@@ -2802,12 +2786,256 @@
                 <w:sz w:val="24"/>
                 <w:szCs w:val="24"/>
               </w:rPr>
-              <w:t>Validé le :</w:t>
+              <w:t>Approuvé le :</w:t>
             </w:r>
           </w:p>
           <w:p>
             <w:pPr>
               <w:jc w:val="center"/>
+              <w:rPr>
+                <w:sz w:val="24"/>
+                <w:szCs w:val="24"/>
+              </w:rPr>
+            </w:pPr>
+            <w:r>
+              <w:rPr>
+                <w:sz w:val="24"/>
+                <w:szCs w:val="24"/>
+              </w:rPr>
+              <w:t>05 /12/2017</w:t>
+            </w:r>
+          </w:p>
+        </w:tc>
+        <w:tc>
+          <w:tcPr>
+            <w:tcW w:w="3021" w:type="dxa"/>
+          </w:tcPr>
+          <w:p>
+            <w:pPr>
+              <w:jc w:val="center"/>
+              <w:rPr>
+                <w:sz w:val="24"/>
+                <w:szCs w:val="24"/>
+              </w:rPr>
+            </w:pPr>
+            <w:r>
+              <w:rPr>
+                <w:sz w:val="24"/>
+                <w:szCs w:val="24"/>
+              </w:rPr>
+              <w:t>Validé le :</w:t>
+            </w:r>
+          </w:p>
+          <w:p>
+            <w:pPr>
+              <w:jc w:val="center"/>
+              <w:rPr>
+                <w:sz w:val="24"/>
+                <w:szCs w:val="24"/>
+              </w:rPr>
+            </w:pPr>
+            <w:r>
+              <w:rPr>
+                <w:sz w:val="24"/>
+                <w:szCs w:val="24"/>
+              </w:rPr>
+              <w:t>05/12/2017</w:t>
+            </w:r>
+          </w:p>
+        </w:tc>
+      </w:tr>
+    </w:tbl>
+    <w:p/>
+    <w:tbl>
+      <w:tblPr>
+        <w:tblStyle w:val="Grilledutableau"/>
+        <w:tblW w:w="0" w:type="auto"/>
+        <w:tblLook w:val="04A0" w:firstRow="1" w:lastRow="0" w:firstColumn="1" w:lastColumn="0" w:noHBand="0" w:noVBand="1"/>
+      </w:tblPr>
+      <w:tblGrid>
+        <w:gridCol w:w="3020"/>
+        <w:gridCol w:w="3021"/>
+        <w:gridCol w:w="3021"/>
+      </w:tblGrid>
+      <w:tr>
+        <w:tc>
+          <w:tcPr>
+            <w:tcW w:w="3020" w:type="dxa"/>
+          </w:tcPr>
+          <w:p>
+            <w:pPr>
+              <w:jc w:val="center"/>
+              <w:rPr>
+                <w:sz w:val="24"/>
+                <w:szCs w:val="24"/>
+              </w:rPr>
+            </w:pPr>
+            <w:r>
+              <w:rPr>
+                <w:sz w:val="24"/>
+                <w:szCs w:val="24"/>
+              </w:rPr>
+              <w:t>Entité</w:t>
+            </w:r>
+          </w:p>
+        </w:tc>
+        <w:tc>
+          <w:tcPr>
+            <w:tcW w:w="3021" w:type="dxa"/>
+          </w:tcPr>
+          <w:p>
+            <w:pPr>
+              <w:jc w:val="center"/>
+              <w:rPr>
+                <w:sz w:val="24"/>
+                <w:szCs w:val="24"/>
+              </w:rPr>
+            </w:pPr>
+            <w:r>
+              <w:rPr>
+                <w:sz w:val="24"/>
+                <w:szCs w:val="24"/>
+              </w:rPr>
+              <w:t>Nom et prénom</w:t>
+            </w:r>
+          </w:p>
+        </w:tc>
+        <w:tc>
+          <w:tcPr>
+            <w:tcW w:w="3021" w:type="dxa"/>
+          </w:tcPr>
+          <w:p>
+            <w:pPr>
+              <w:jc w:val="center"/>
+              <w:rPr>
+                <w:sz w:val="24"/>
+                <w:szCs w:val="24"/>
+              </w:rPr>
+            </w:pPr>
+            <w:r>
+              <w:rPr>
+                <w:sz w:val="24"/>
+                <w:szCs w:val="24"/>
+              </w:rPr>
+              <w:t>Mode de distribution</w:t>
+            </w:r>
+          </w:p>
+        </w:tc>
+      </w:tr>
+      <w:tr>
+        <w:tc>
+          <w:tcPr>
+            <w:tcW w:w="3020" w:type="dxa"/>
+          </w:tcPr>
+          <w:p>
+            <w:pPr>
+              <w:rPr>
+                <w:sz w:val="24"/>
+                <w:szCs w:val="24"/>
+              </w:rPr>
+            </w:pPr>
+            <w:r>
+              <w:rPr>
+                <w:sz w:val="24"/>
+                <w:szCs w:val="24"/>
+              </w:rPr>
+              <w:t>à</w:t>
+            </w:r>
+          </w:p>
+        </w:tc>
+        <w:tc>
+          <w:tcPr>
+            <w:tcW w:w="3021" w:type="dxa"/>
+          </w:tcPr>
+          <w:p>
+            <w:pPr>
+              <w:jc w:val="center"/>
+              <w:rPr>
+                <w:sz w:val="24"/>
+                <w:szCs w:val="24"/>
+              </w:rPr>
+            </w:pPr>
+            <w:r>
+              <w:rPr>
+                <w:color w:val="000000" w:themeColor="text1"/>
+                <w:sz w:val="24"/>
+                <w:szCs w:val="24"/>
+              </w:rPr>
+              <w:t>Amine HAMRI</w:t>
+            </w:r>
+          </w:p>
+        </w:tc>
+        <w:tc>
+          <w:tcPr>
+            <w:tcW w:w="3021" w:type="dxa"/>
+          </w:tcPr>
+          <w:p>
+            <w:pPr>
+              <w:jc w:val="center"/>
+              <w:rPr>
+                <w:sz w:val="24"/>
+                <w:szCs w:val="24"/>
+              </w:rPr>
+            </w:pPr>
+            <w:r>
+              <w:rPr>
+                <w:color w:val="000000" w:themeColor="text1"/>
+                <w:sz w:val="24"/>
+                <w:szCs w:val="24"/>
+              </w:rPr>
+              <w:t>Depôt GitHub</w:t>
+            </w:r>
+            <w:r>
+              <w:rPr>
+                <w:color w:val="000000" w:themeColor="text1"/>
+                <w:sz w:val="24"/>
+                <w:szCs w:val="24"/>
+              </w:rPr>
+              <w:t xml:space="preserve"> et email</w:t>
+            </w:r>
+          </w:p>
+        </w:tc>
+      </w:tr>
+      <w:tr>
+        <w:tc>
+          <w:tcPr>
+            <w:tcW w:w="3020" w:type="dxa"/>
+          </w:tcPr>
+          <w:p>
+            <w:pPr>
+              <w:rPr>
+                <w:sz w:val="24"/>
+                <w:szCs w:val="24"/>
+              </w:rPr>
+            </w:pPr>
+            <w:r>
+              <w:rPr>
+                <w:sz w:val="24"/>
+                <w:szCs w:val="24"/>
+              </w:rPr>
+              <w:t>Copie à </w:t>
+            </w:r>
+          </w:p>
+        </w:tc>
+        <w:tc>
+          <w:tcPr>
+            <w:tcW w:w="3021" w:type="dxa"/>
+          </w:tcPr>
+          <w:p>
+            <w:pPr>
+              <w:rPr>
+                <w:sz w:val="24"/>
+                <w:szCs w:val="24"/>
+              </w:rPr>
+            </w:pPr>
+          </w:p>
+        </w:tc>
+        <w:tc>
+          <w:tcPr>
+            <w:tcW w:w="3021" w:type="dxa"/>
+          </w:tcPr>
+          <w:p>
+            <w:pPr>
               <w:rPr>
                 <w:sz w:val="24"/>
                 <w:szCs w:val="24"/>
@@ -2836,206 +3064,6 @@
           </w:tcPr>
           <w:p>
             <w:pPr>
-              <w:jc w:val="center"/>
-              <w:rPr>
-                <w:sz w:val="24"/>
-                <w:szCs w:val="24"/>
-              </w:rPr>
-            </w:pPr>
-            <w:r>
-              <w:rPr>
-                <w:sz w:val="24"/>
-                <w:szCs w:val="24"/>
-              </w:rPr>
-              <w:t>Entité</w:t>
-            </w:r>
-          </w:p>
-        </w:tc>
-        <w:tc>
-          <w:tcPr>
-            <w:tcW w:w="3021" w:type="dxa"/>
-          </w:tcPr>
-          <w:p>
-            <w:pPr>
-              <w:jc w:val="center"/>
-              <w:rPr>
-                <w:sz w:val="24"/>
-                <w:szCs w:val="24"/>
-              </w:rPr>
-            </w:pPr>
-            <w:r>
-              <w:rPr>
-                <w:sz w:val="24"/>
-                <w:szCs w:val="24"/>
-              </w:rPr>
-              <w:t>Nom et prénom</w:t>
-            </w:r>
-          </w:p>
-        </w:tc>
-        <w:tc>
-          <w:tcPr>
-            <w:tcW w:w="3021" w:type="dxa"/>
-          </w:tcPr>
-          <w:p>
-            <w:pPr>
-              <w:jc w:val="center"/>
-              <w:rPr>
-                <w:sz w:val="24"/>
-                <w:szCs w:val="24"/>
-              </w:rPr>
-            </w:pPr>
-            <w:r>
-              <w:rPr>
-                <w:sz w:val="24"/>
-                <w:szCs w:val="24"/>
-              </w:rPr>
-              <w:t>Mode de distribution</w:t>
-            </w:r>
-          </w:p>
-        </w:tc>
-      </w:tr>
-      <w:tr>
-        <w:tc>
-          <w:tcPr>
-            <w:tcW w:w="3020" w:type="dxa"/>
-          </w:tcPr>
-          <w:p>
-            <w:pPr>
-              <w:rPr>
-                <w:sz w:val="24"/>
-                <w:szCs w:val="24"/>
-              </w:rPr>
-            </w:pPr>
-            <w:r>
-              <w:rPr>
-                <w:sz w:val="24"/>
-                <w:szCs w:val="24"/>
-              </w:rPr>
-              <w:t>à</w:t>
-            </w:r>
-          </w:p>
-        </w:tc>
-        <w:tc>
-          <w:tcPr>
-            <w:tcW w:w="3021" w:type="dxa"/>
-          </w:tcPr>
-          <w:p>
-            <w:pPr>
-              <w:jc w:val="center"/>
-              <w:rPr>
-                <w:sz w:val="24"/>
-                <w:szCs w:val="24"/>
-              </w:rPr>
-            </w:pPr>
-            <w:r>
-              <w:rPr>
-                <w:color w:val="000000" w:themeColor="text1"/>
-                <w:sz w:val="24"/>
-                <w:szCs w:val="24"/>
-              </w:rPr>
-              <w:t>Amine HAMRI</w:t>
-            </w:r>
-          </w:p>
-        </w:tc>
-        <w:tc>
-          <w:tcPr>
-            <w:tcW w:w="3021" w:type="dxa"/>
-          </w:tcPr>
-          <w:p>
-            <w:pPr>
-              <w:jc w:val="center"/>
-              <w:rPr>
-                <w:sz w:val="24"/>
-                <w:szCs w:val="24"/>
-              </w:rPr>
-            </w:pPr>
-            <w:r>
-              <w:rPr>
-                <w:color w:val="000000" w:themeColor="text1"/>
-                <w:sz w:val="24"/>
-                <w:szCs w:val="24"/>
-              </w:rPr>
-              <w:t>Depôt GitHub</w:t>
-            </w:r>
-            <w:r>
-              <w:rPr>
-                <w:color w:val="000000" w:themeColor="text1"/>
-                <w:sz w:val="24"/>
-                <w:szCs w:val="24"/>
-              </w:rPr>
-              <w:t xml:space="preserve"> et email</w:t>
-            </w:r>
-          </w:p>
-        </w:tc>
-      </w:tr>
-      <w:tr>
-        <w:tc>
-          <w:tcPr>
-            <w:tcW w:w="3020" w:type="dxa"/>
-          </w:tcPr>
-          <w:p>
-            <w:pPr>
-              <w:rPr>
-                <w:sz w:val="24"/>
-                <w:szCs w:val="24"/>
-              </w:rPr>
-            </w:pPr>
-            <w:r>
-              <w:rPr>
-                <w:sz w:val="24"/>
-                <w:szCs w:val="24"/>
-              </w:rPr>
-              <w:t>Copie à </w:t>
-            </w:r>
-          </w:p>
-        </w:tc>
-        <w:tc>
-          <w:tcPr>
-            <w:tcW w:w="3021" w:type="dxa"/>
-          </w:tcPr>
-          <w:p>
-            <w:pPr>
-              <w:rPr>
-                <w:sz w:val="24"/>
-                <w:szCs w:val="24"/>
-              </w:rPr>
-            </w:pPr>
-          </w:p>
-        </w:tc>
-        <w:tc>
-          <w:tcPr>
-            <w:tcW w:w="3021" w:type="dxa"/>
-          </w:tcPr>
-          <w:p>
-            <w:pPr>
-              <w:rPr>
-                <w:sz w:val="24"/>
-                <w:szCs w:val="24"/>
-              </w:rPr>
-            </w:pPr>
-          </w:p>
-        </w:tc>
-      </w:tr>
-    </w:tbl>
-    <w:p/>
-    <w:tbl>
-      <w:tblPr>
-        <w:tblStyle w:val="Grilledutableau"/>
-        <w:tblW w:w="0" w:type="auto"/>
-        <w:tblLook w:val="04A0" w:firstRow="1" w:lastRow="0" w:firstColumn="1" w:lastColumn="0" w:noHBand="0" w:noVBand="1"/>
-      </w:tblPr>
-      <w:tblGrid>
-        <w:gridCol w:w="3020"/>
-        <w:gridCol w:w="3021"/>
-        <w:gridCol w:w="3021"/>
-      </w:tblGrid>
-      <w:tr>
-        <w:tc>
-          <w:tcPr>
-            <w:tcW w:w="3020" w:type="dxa"/>
-          </w:tcPr>
-          <w:p>
-            <w:pPr>
               <w:rPr>
                 <w:sz w:val="24"/>
                 <w:szCs w:val="24"/>
@@ -3226,7 +3254,31 @@
                 <w:sz w:val="28"/>
                 <w:szCs w:val="28"/>
               </w:rPr>
-              <w:t>16/10/2017</w:t>
+              <w:t>05</w:t>
+            </w:r>
+            <w:r>
+              <w:rPr>
+                <w:color w:val="000000" w:themeColor="text1"/>
+                <w:sz w:val="28"/>
+                <w:szCs w:val="28"/>
+              </w:rPr>
+              <w:t>/</w:t>
+            </w:r>
+            <w:r>
+              <w:rPr>
+                <w:color w:val="000000" w:themeColor="text1"/>
+                <w:sz w:val="28"/>
+                <w:szCs w:val="28"/>
+              </w:rPr>
+              <w:t>12</w:t>
+            </w:r>
+            <w:r>
+              <w:rPr>
+                <w:color w:val="000000" w:themeColor="text1"/>
+                <w:sz w:val="28"/>
+                <w:szCs w:val="28"/>
+              </w:rPr>
+              <w:t>/2017</w:t>
             </w:r>
           </w:p>
         </w:tc>
@@ -3256,7 +3308,7 @@
                 <w:sz w:val="28"/>
                 <w:szCs w:val="28"/>
               </w:rPr>
-              <w:t>3</w:t>
+              <w:t>4</w:t>
             </w:r>
           </w:p>
         </w:tc>
@@ -3271,7 +3323,10 @@
     </w:p>
     <w:p/>
     <w:p/>
-    <w:p/>
+    <w:p>
+      <w:bookmarkStart w:id="1" w:name="_GoBack"/>
+      <w:bookmarkEnd w:id="1"/>
+    </w:p>
     <w:p/>
     <w:bookmarkEnd w:id="0"/>
     <w:p/>
@@ -3324,6 +3379,7 @@
             <w:rPr>
               <w:rFonts w:eastAsiaTheme="minorEastAsia"/>
               <w:noProof/>
+              <w:color w:val="auto"/>
               <w:lang w:eastAsia="fr-FR"/>
             </w:rPr>
           </w:pPr>
@@ -3336,7 +3392,7 @@
           <w:r>
             <w:fldChar w:fldCharType="separate"/>
           </w:r>
-          <w:hyperlink w:anchor="_Toc493936710" w:history="1">
+          <w:hyperlink w:anchor="_Toc500329840" w:history="1">
             <w:r>
               <w:rPr>
                 <w:rStyle w:val="Lienhypertexte"/>
@@ -3348,6 +3404,7 @@
               <w:rPr>
                 <w:rFonts w:eastAsiaTheme="minorEastAsia"/>
                 <w:noProof/>
+                <w:color w:val="auto"/>
                 <w:lang w:eastAsia="fr-FR"/>
               </w:rPr>
               <w:tab/>
@@ -3378,7 +3435,7 @@
                 <w:noProof/>
                 <w:webHidden/>
               </w:rPr>
-              <w:instrText xml:space="preserve"> PAGEREF _Toc493936710 \h </w:instrText>
+              <w:instrText xml:space="preserve"> PAGEREF _Toc500329840 \h </w:instrText>
             </w:r>
             <w:r>
               <w:rPr>
@@ -3398,7 +3455,7 @@
                 <w:noProof/>
                 <w:webHidden/>
               </w:rPr>
-              <w:t>3</w:t>
+              <w:t>4</w:t>
             </w:r>
             <w:r>
               <w:rPr>
@@ -3419,10 +3476,11 @@
             <w:rPr>
               <w:rFonts w:eastAsiaTheme="minorEastAsia"/>
               <w:noProof/>
+              <w:color w:val="auto"/>
               <w:lang w:eastAsia="fr-FR"/>
             </w:rPr>
           </w:pPr>
-          <w:hyperlink w:anchor="_Toc493936711" w:history="1">
+          <w:hyperlink w:anchor="_Toc500329841" w:history="1">
             <w:r>
               <w:rPr>
                 <w:rStyle w:val="Lienhypertexte"/>
@@ -3434,6 +3492,7 @@
               <w:rPr>
                 <w:rFonts w:eastAsiaTheme="minorEastAsia"/>
                 <w:noProof/>
+                <w:color w:val="auto"/>
                 <w:lang w:eastAsia="fr-FR"/>
               </w:rPr>
               <w:tab/>
@@ -3464,7 +3523,7 @@
                 <w:noProof/>
                 <w:webHidden/>
               </w:rPr>
-              <w:instrText xml:space="preserve"> PAGEREF _Toc493936711 \h </w:instrText>
+              <w:instrText xml:space="preserve"> PAGEREF _Toc500329841 \h </w:instrText>
             </w:r>
             <w:r>
               <w:rPr>
@@ -3484,7 +3543,7 @@
                 <w:noProof/>
                 <w:webHidden/>
               </w:rPr>
-              <w:t>3</w:t>
+              <w:t>4</w:t>
             </w:r>
             <w:r>
               <w:rPr>
@@ -3505,10 +3564,11 @@
             <w:rPr>
               <w:rFonts w:eastAsiaTheme="minorEastAsia"/>
               <w:noProof/>
+              <w:color w:val="auto"/>
               <w:lang w:eastAsia="fr-FR"/>
             </w:rPr>
           </w:pPr>
-          <w:hyperlink w:anchor="_Toc493936712" w:history="1">
+          <w:hyperlink w:anchor="_Toc500329842" w:history="1">
             <w:r>
               <w:rPr>
                 <w:rStyle w:val="Lienhypertexte"/>
@@ -3520,6 +3580,7 @@
               <w:rPr>
                 <w:rFonts w:eastAsiaTheme="minorEastAsia"/>
                 <w:noProof/>
+                <w:color w:val="auto"/>
                 <w:lang w:eastAsia="fr-FR"/>
               </w:rPr>
               <w:tab/>
@@ -3550,7 +3611,7 @@
                 <w:noProof/>
                 <w:webHidden/>
               </w:rPr>
-              <w:instrText xml:space="preserve"> PAGEREF _Toc493936712 \h </w:instrText>
+              <w:instrText xml:space="preserve"> PAGEREF _Toc500329842 \h </w:instrText>
             </w:r>
             <w:r>
               <w:rPr>
@@ -3570,7 +3631,7 @@
                 <w:noProof/>
                 <w:webHidden/>
               </w:rPr>
-              <w:t>3</w:t>
+              <w:t>4</w:t>
             </w:r>
             <w:r>
               <w:rPr>
@@ -3591,10 +3652,11 @@
             <w:rPr>
               <w:rFonts w:eastAsiaTheme="minorEastAsia"/>
               <w:noProof/>
+              <w:color w:val="auto"/>
               <w:lang w:eastAsia="fr-FR"/>
             </w:rPr>
           </w:pPr>
-          <w:hyperlink w:anchor="_Toc493936713" w:history="1">
+          <w:hyperlink w:anchor="_Toc500329843" w:history="1">
             <w:r>
               <w:rPr>
                 <w:rStyle w:val="Lienhypertexte"/>
@@ -3606,6 +3668,7 @@
               <w:rPr>
                 <w:rFonts w:eastAsiaTheme="minorEastAsia"/>
                 <w:noProof/>
+                <w:color w:val="auto"/>
                 <w:lang w:eastAsia="fr-FR"/>
               </w:rPr>
               <w:tab/>
@@ -3636,7 +3699,7 @@
                 <w:noProof/>
                 <w:webHidden/>
               </w:rPr>
-              <w:instrText xml:space="preserve"> PAGEREF _Toc493936713 \h </w:instrText>
+              <w:instrText xml:space="preserve"> PAGEREF _Toc500329843 \h </w:instrText>
             </w:r>
             <w:r>
               <w:rPr>
@@ -3656,7 +3719,7 @@
                 <w:noProof/>
                 <w:webHidden/>
               </w:rPr>
-              <w:t>3</w:t>
+              <w:t>4</w:t>
             </w:r>
             <w:r>
               <w:rPr>
@@ -3677,10 +3740,11 @@
             <w:rPr>
               <w:rFonts w:eastAsiaTheme="minorEastAsia"/>
               <w:noProof/>
+              <w:color w:val="auto"/>
               <w:lang w:eastAsia="fr-FR"/>
             </w:rPr>
           </w:pPr>
-          <w:hyperlink w:anchor="_Toc493936714" w:history="1">
+          <w:hyperlink w:anchor="_Toc500329844" w:history="1">
             <w:r>
               <w:rPr>
                 <w:rStyle w:val="Lienhypertexte"/>
@@ -3692,6 +3756,7 @@
               <w:rPr>
                 <w:rFonts w:eastAsiaTheme="minorEastAsia"/>
                 <w:noProof/>
+                <w:color w:val="auto"/>
                 <w:lang w:eastAsia="fr-FR"/>
               </w:rPr>
               <w:tab/>
@@ -3722,7 +3787,7 @@
                 <w:noProof/>
                 <w:webHidden/>
               </w:rPr>
-              <w:instrText xml:space="preserve"> PAGEREF _Toc493936714 \h </w:instrText>
+              <w:instrText xml:space="preserve"> PAGEREF _Toc500329844 \h </w:instrText>
             </w:r>
             <w:r>
               <w:rPr>
@@ -3742,7 +3807,7 @@
                 <w:noProof/>
                 <w:webHidden/>
               </w:rPr>
-              <w:t>3</w:t>
+              <w:t>5</w:t>
             </w:r>
             <w:r>
               <w:rPr>
@@ -3763,10 +3828,11 @@
             <w:rPr>
               <w:rFonts w:eastAsiaTheme="minorEastAsia"/>
               <w:noProof/>
+              <w:color w:val="auto"/>
               <w:lang w:eastAsia="fr-FR"/>
             </w:rPr>
           </w:pPr>
-          <w:hyperlink w:anchor="_Toc493936715" w:history="1">
+          <w:hyperlink w:anchor="_Toc500329845" w:history="1">
             <w:r>
               <w:rPr>
                 <w:rStyle w:val="Lienhypertexte"/>
@@ -3778,6 +3844,7 @@
               <w:rPr>
                 <w:rFonts w:eastAsiaTheme="minorEastAsia"/>
                 <w:noProof/>
+                <w:color w:val="auto"/>
                 <w:lang w:eastAsia="fr-FR"/>
               </w:rPr>
               <w:tab/>
@@ -3808,7 +3875,7 @@
                 <w:noProof/>
                 <w:webHidden/>
               </w:rPr>
-              <w:instrText xml:space="preserve"> PAGEREF _Toc493936715 \h </w:instrText>
+              <w:instrText xml:space="preserve"> PAGEREF _Toc500329845 \h </w:instrText>
             </w:r>
             <w:r>
               <w:rPr>
@@ -3828,7 +3895,7 @@
                 <w:noProof/>
                 <w:webHidden/>
               </w:rPr>
-              <w:t>4</w:t>
+              <w:t>6</w:t>
             </w:r>
             <w:r>
               <w:rPr>
@@ -3849,10 +3916,11 @@
             <w:rPr>
               <w:rFonts w:eastAsiaTheme="minorEastAsia"/>
               <w:noProof/>
+              <w:color w:val="auto"/>
               <w:lang w:eastAsia="fr-FR"/>
             </w:rPr>
           </w:pPr>
-          <w:hyperlink w:anchor="_Toc493936716" w:history="1">
+          <w:hyperlink w:anchor="_Toc500329846" w:history="1">
             <w:r>
               <w:rPr>
                 <w:rStyle w:val="Lienhypertexte"/>
@@ -3864,6 +3932,7 @@
               <w:rPr>
                 <w:rFonts w:eastAsiaTheme="minorEastAsia"/>
                 <w:noProof/>
+                <w:color w:val="auto"/>
                 <w:lang w:eastAsia="fr-FR"/>
               </w:rPr>
               <w:tab/>
@@ -3873,7 +3942,7 @@
                 <w:rStyle w:val="Lienhypertexte"/>
                 <w:noProof/>
               </w:rPr>
-              <w:t>Description du produit</w:t>
+              <w:t>Description du produit logiciel</w:t>
             </w:r>
             <w:r>
               <w:rPr>
@@ -3894,7 +3963,7 @@
                 <w:noProof/>
                 <w:webHidden/>
               </w:rPr>
-              <w:instrText xml:space="preserve"> PAGEREF _Toc493936716 \h </w:instrText>
+              <w:instrText xml:space="preserve"> PAGEREF _Toc500329846 \h </w:instrText>
             </w:r>
             <w:r>
               <w:rPr>
@@ -3914,7 +3983,341 @@
                 <w:noProof/>
                 <w:webHidden/>
               </w:rPr>
-              <w:t>4</w:t>
+              <w:t>6</w:t>
+            </w:r>
+            <w:r>
+              <w:rPr>
+                <w:noProof/>
+                <w:webHidden/>
+              </w:rPr>
+              <w:fldChar w:fldCharType="end"/>
+            </w:r>
+          </w:hyperlink>
+        </w:p>
+        <w:p>
+          <w:pPr>
+            <w:pStyle w:val="TM2"/>
+            <w:tabs>
+              <w:tab w:val="left" w:pos="660"/>
+              <w:tab w:val="right" w:leader="dot" w:pos="9062"/>
+            </w:tabs>
+            <w:rPr>
+              <w:rFonts w:eastAsiaTheme="minorEastAsia"/>
+              <w:noProof/>
+              <w:color w:val="auto"/>
+              <w:lang w:eastAsia="fr-FR"/>
+            </w:rPr>
+          </w:pPr>
+          <w:hyperlink w:anchor="_Toc500329847" w:history="1">
+            <w:r>
+              <w:rPr>
+                <w:rStyle w:val="Lienhypertexte"/>
+                <w:noProof/>
+              </w:rPr>
+              <w:t>2.</w:t>
+            </w:r>
+            <w:r>
+              <w:rPr>
+                <w:rFonts w:eastAsiaTheme="minorEastAsia"/>
+                <w:noProof/>
+                <w:color w:val="auto"/>
+                <w:lang w:eastAsia="fr-FR"/>
+              </w:rPr>
+              <w:tab/>
+            </w:r>
+            <w:r>
+              <w:rPr>
+                <w:rStyle w:val="Lienhypertexte"/>
+                <w:noProof/>
+              </w:rPr>
+              <w:t>Processus de développement</w:t>
+            </w:r>
+            <w:r>
+              <w:rPr>
+                <w:noProof/>
+                <w:webHidden/>
+              </w:rPr>
+              <w:tab/>
+            </w:r>
+            <w:r>
+              <w:rPr>
+                <w:noProof/>
+                <w:webHidden/>
+              </w:rPr>
+              <w:fldChar w:fldCharType="begin"/>
+            </w:r>
+            <w:r>
+              <w:rPr>
+                <w:noProof/>
+                <w:webHidden/>
+              </w:rPr>
+              <w:instrText xml:space="preserve"> PAGEREF _Toc500329847 \h </w:instrText>
+            </w:r>
+            <w:r>
+              <w:rPr>
+                <w:noProof/>
+                <w:webHidden/>
+              </w:rPr>
+            </w:r>
+            <w:r>
+              <w:rPr>
+                <w:noProof/>
+                <w:webHidden/>
+              </w:rPr>
+              <w:fldChar w:fldCharType="separate"/>
+            </w:r>
+            <w:r>
+              <w:rPr>
+                <w:noProof/>
+                <w:webHidden/>
+              </w:rPr>
+              <w:t>6</w:t>
+            </w:r>
+            <w:r>
+              <w:rPr>
+                <w:noProof/>
+                <w:webHidden/>
+              </w:rPr>
+              <w:fldChar w:fldCharType="end"/>
+            </w:r>
+          </w:hyperlink>
+        </w:p>
+        <w:p>
+          <w:pPr>
+            <w:pStyle w:val="TM3"/>
+            <w:tabs>
+              <w:tab w:val="left" w:pos="880"/>
+              <w:tab w:val="right" w:leader="dot" w:pos="9062"/>
+            </w:tabs>
+            <w:rPr>
+              <w:noProof/>
+            </w:rPr>
+          </w:pPr>
+          <w:hyperlink w:anchor="_Toc500329848" w:history="1">
+            <w:r>
+              <w:rPr>
+                <w:rStyle w:val="Lienhypertexte"/>
+                <w:noProof/>
+              </w:rPr>
+              <w:t>a)</w:t>
+            </w:r>
+            <w:r>
+              <w:rPr>
+                <w:noProof/>
+              </w:rPr>
+              <w:tab/>
+            </w:r>
+            <w:r>
+              <w:rPr>
+                <w:rStyle w:val="Lienhypertexte"/>
+                <w:noProof/>
+              </w:rPr>
+              <w:t>Sprint I : détail</w:t>
+            </w:r>
+            <w:r>
+              <w:rPr>
+                <w:noProof/>
+                <w:webHidden/>
+              </w:rPr>
+              <w:tab/>
+            </w:r>
+            <w:r>
+              <w:rPr>
+                <w:noProof/>
+                <w:webHidden/>
+              </w:rPr>
+              <w:fldChar w:fldCharType="begin"/>
+            </w:r>
+            <w:r>
+              <w:rPr>
+                <w:noProof/>
+                <w:webHidden/>
+              </w:rPr>
+              <w:instrText xml:space="preserve"> PAGEREF _Toc500329848 \h </w:instrText>
+            </w:r>
+            <w:r>
+              <w:rPr>
+                <w:noProof/>
+                <w:webHidden/>
+              </w:rPr>
+            </w:r>
+            <w:r>
+              <w:rPr>
+                <w:noProof/>
+                <w:webHidden/>
+              </w:rPr>
+              <w:fldChar w:fldCharType="separate"/>
+            </w:r>
+            <w:r>
+              <w:rPr>
+                <w:noProof/>
+                <w:webHidden/>
+              </w:rPr>
+              <w:t>6</w:t>
+            </w:r>
+            <w:r>
+              <w:rPr>
+                <w:noProof/>
+                <w:webHidden/>
+              </w:rPr>
+              <w:fldChar w:fldCharType="end"/>
+            </w:r>
+          </w:hyperlink>
+        </w:p>
+        <w:p>
+          <w:pPr>
+            <w:pStyle w:val="TM3"/>
+            <w:tabs>
+              <w:tab w:val="left" w:pos="880"/>
+              <w:tab w:val="right" w:leader="dot" w:pos="9062"/>
+            </w:tabs>
+            <w:rPr>
+              <w:noProof/>
+            </w:rPr>
+          </w:pPr>
+          <w:hyperlink w:anchor="_Toc500329849" w:history="1">
+            <w:r>
+              <w:rPr>
+                <w:rStyle w:val="Lienhypertexte"/>
+                <w:noProof/>
+              </w:rPr>
+              <w:t>b)</w:t>
+            </w:r>
+            <w:r>
+              <w:rPr>
+                <w:noProof/>
+              </w:rPr>
+              <w:tab/>
+            </w:r>
+            <w:r>
+              <w:rPr>
+                <w:rStyle w:val="Lienhypertexte"/>
+                <w:noProof/>
+              </w:rPr>
+              <w:t>Sprint II : détail</w:t>
+            </w:r>
+            <w:r>
+              <w:rPr>
+                <w:noProof/>
+                <w:webHidden/>
+              </w:rPr>
+              <w:tab/>
+            </w:r>
+            <w:r>
+              <w:rPr>
+                <w:noProof/>
+                <w:webHidden/>
+              </w:rPr>
+              <w:fldChar w:fldCharType="begin"/>
+            </w:r>
+            <w:r>
+              <w:rPr>
+                <w:noProof/>
+                <w:webHidden/>
+              </w:rPr>
+              <w:instrText xml:space="preserve"> PAGEREF _Toc500329849 \h </w:instrText>
+            </w:r>
+            <w:r>
+              <w:rPr>
+                <w:noProof/>
+                <w:webHidden/>
+              </w:rPr>
+            </w:r>
+            <w:r>
+              <w:rPr>
+                <w:noProof/>
+                <w:webHidden/>
+              </w:rPr>
+              <w:fldChar w:fldCharType="separate"/>
+            </w:r>
+            <w:r>
+              <w:rPr>
+                <w:noProof/>
+                <w:webHidden/>
+              </w:rPr>
+              <w:t>7</w:t>
+            </w:r>
+            <w:r>
+              <w:rPr>
+                <w:noProof/>
+                <w:webHidden/>
+              </w:rPr>
+              <w:fldChar w:fldCharType="end"/>
+            </w:r>
+          </w:hyperlink>
+        </w:p>
+        <w:p>
+          <w:pPr>
+            <w:pStyle w:val="TM3"/>
+            <w:tabs>
+              <w:tab w:val="left" w:pos="880"/>
+              <w:tab w:val="right" w:leader="dot" w:pos="9062"/>
+            </w:tabs>
+            <w:rPr>
+              <w:noProof/>
+            </w:rPr>
+          </w:pPr>
+          <w:hyperlink w:anchor="_Toc500329850" w:history="1">
+            <w:r>
+              <w:rPr>
+                <w:rStyle w:val="Lienhypertexte"/>
+                <w:noProof/>
+              </w:rPr>
+              <w:t>c)</w:t>
+            </w:r>
+            <w:r>
+              <w:rPr>
+                <w:noProof/>
+              </w:rPr>
+              <w:tab/>
+            </w:r>
+            <w:r>
+              <w:rPr>
+                <w:rStyle w:val="Lienhypertexte"/>
+                <w:noProof/>
+              </w:rPr>
+              <w:t>Sprint III : détail</w:t>
+            </w:r>
+            <w:r>
+              <w:rPr>
+                <w:noProof/>
+                <w:webHidden/>
+              </w:rPr>
+              <w:tab/>
+            </w:r>
+            <w:r>
+              <w:rPr>
+                <w:noProof/>
+                <w:webHidden/>
+              </w:rPr>
+              <w:fldChar w:fldCharType="begin"/>
+            </w:r>
+            <w:r>
+              <w:rPr>
+                <w:noProof/>
+                <w:webHidden/>
+              </w:rPr>
+              <w:instrText xml:space="preserve"> PAGEREF _Toc500329850 \h </w:instrText>
+            </w:r>
+            <w:r>
+              <w:rPr>
+                <w:noProof/>
+                <w:webHidden/>
+              </w:rPr>
+            </w:r>
+            <w:r>
+              <w:rPr>
+                <w:noProof/>
+                <w:webHidden/>
+              </w:rPr>
+              <w:fldChar w:fldCharType="separate"/>
+            </w:r>
+            <w:r>
+              <w:rPr>
+                <w:noProof/>
+                <w:webHidden/>
+              </w:rPr>
+              <w:t>7</w:t>
             </w:r>
             <w:r>
               <w:rPr>
@@ -3935,10 +4338,11 @@
             <w:rPr>
               <w:rFonts w:eastAsiaTheme="minorEastAsia"/>
               <w:noProof/>
+              <w:color w:val="auto"/>
               <w:lang w:eastAsia="fr-FR"/>
             </w:rPr>
           </w:pPr>
-          <w:hyperlink w:anchor="_Toc493936717" w:history="1">
+          <w:hyperlink w:anchor="_Toc500329851" w:history="1">
             <w:r>
               <w:rPr>
                 <w:rStyle w:val="Lienhypertexte"/>
@@ -3950,6 +4354,7 @@
               <w:rPr>
                 <w:rFonts w:eastAsiaTheme="minorEastAsia"/>
                 <w:noProof/>
+                <w:color w:val="auto"/>
                 <w:lang w:eastAsia="fr-FR"/>
               </w:rPr>
               <w:tab/>
@@ -3980,7 +4385,7 @@
                 <w:noProof/>
                 <w:webHidden/>
               </w:rPr>
-              <w:instrText xml:space="preserve"> PAGEREF _Toc493936717 \h </w:instrText>
+              <w:instrText xml:space="preserve"> PAGEREF _Toc500329851 \h </w:instrText>
             </w:r>
             <w:r>
               <w:rPr>
@@ -4000,7 +4405,7 @@
                 <w:noProof/>
                 <w:webHidden/>
               </w:rPr>
-              <w:t>4</w:t>
+              <w:t>7</w:t>
             </w:r>
             <w:r>
               <w:rPr>
@@ -4021,10 +4426,11 @@
             <w:rPr>
               <w:rFonts w:eastAsiaTheme="minorEastAsia"/>
               <w:noProof/>
+              <w:color w:val="auto"/>
               <w:lang w:eastAsia="fr-FR"/>
             </w:rPr>
           </w:pPr>
-          <w:hyperlink w:anchor="_Toc493936718" w:history="1">
+          <w:hyperlink w:anchor="_Toc500329852" w:history="1">
             <w:r>
               <w:rPr>
                 <w:rStyle w:val="Lienhypertexte"/>
@@ -4036,6 +4442,7 @@
               <w:rPr>
                 <w:rFonts w:eastAsiaTheme="minorEastAsia"/>
                 <w:noProof/>
+                <w:color w:val="auto"/>
                 <w:lang w:eastAsia="fr-FR"/>
               </w:rPr>
               <w:tab/>
@@ -4066,7 +4473,7 @@
                 <w:noProof/>
                 <w:webHidden/>
               </w:rPr>
-              <w:instrText xml:space="preserve"> PAGEREF _Toc493936718 \h </w:instrText>
+              <w:instrText xml:space="preserve"> PAGEREF _Toc500329852 \h </w:instrText>
             </w:r>
             <w:r>
               <w:rPr>
@@ -4086,7 +4493,7 @@
                 <w:noProof/>
                 <w:webHidden/>
               </w:rPr>
-              <w:t>4</w:t>
+              <w:t>7</w:t>
             </w:r>
             <w:r>
               <w:rPr>
@@ -4107,10 +4514,11 @@
             <w:rPr>
               <w:rFonts w:eastAsiaTheme="minorEastAsia"/>
               <w:noProof/>
+              <w:color w:val="auto"/>
               <w:lang w:eastAsia="fr-FR"/>
             </w:rPr>
           </w:pPr>
-          <w:hyperlink w:anchor="_Toc493936719" w:history="1">
+          <w:hyperlink w:anchor="_Toc500329853" w:history="1">
             <w:r>
               <w:rPr>
                 <w:rStyle w:val="Lienhypertexte"/>
@@ -4122,6 +4530,7 @@
               <w:rPr>
                 <w:rFonts w:eastAsiaTheme="minorEastAsia"/>
                 <w:noProof/>
+                <w:color w:val="auto"/>
                 <w:lang w:eastAsia="fr-FR"/>
               </w:rPr>
               <w:tab/>
@@ -4131,7 +4540,7 @@
                 <w:rStyle w:val="Lienhypertexte"/>
                 <w:noProof/>
               </w:rPr>
-              <w:t>Coût de développement</w:t>
+              <w:t>Coût de développement et moyens en ressources</w:t>
             </w:r>
             <w:r>
               <w:rPr>
@@ -4152,7 +4561,7 @@
                 <w:noProof/>
                 <w:webHidden/>
               </w:rPr>
-              <w:instrText xml:space="preserve"> PAGEREF _Toc493936719 \h </w:instrText>
+              <w:instrText xml:space="preserve"> PAGEREF _Toc500329853 \h </w:instrText>
             </w:r>
             <w:r>
               <w:rPr>
@@ -4172,7 +4581,7 @@
                 <w:noProof/>
                 <w:webHidden/>
               </w:rPr>
-              <w:t>4</w:t>
+              <w:t>8</w:t>
             </w:r>
             <w:r>
               <w:rPr>
@@ -4193,10 +4602,11 @@
             <w:rPr>
               <w:rFonts w:eastAsiaTheme="minorEastAsia"/>
               <w:noProof/>
+              <w:color w:val="auto"/>
               <w:lang w:eastAsia="fr-FR"/>
             </w:rPr>
           </w:pPr>
-          <w:hyperlink w:anchor="_Toc493936720" w:history="1">
+          <w:hyperlink w:anchor="_Toc500329854" w:history="1">
             <w:r>
               <w:rPr>
                 <w:rStyle w:val="Lienhypertexte"/>
@@ -4208,6 +4618,7 @@
               <w:rPr>
                 <w:rFonts w:eastAsiaTheme="minorEastAsia"/>
                 <w:noProof/>
+                <w:color w:val="auto"/>
                 <w:lang w:eastAsia="fr-FR"/>
               </w:rPr>
               <w:tab/>
@@ -4238,7 +4649,7 @@
                 <w:noProof/>
                 <w:webHidden/>
               </w:rPr>
-              <w:instrText xml:space="preserve"> PAGEREF _Toc493936720 \h </w:instrText>
+              <w:instrText xml:space="preserve"> PAGEREF _Toc500329854 \h </w:instrText>
             </w:r>
             <w:r>
               <w:rPr>
@@ -4258,7 +4669,7 @@
                 <w:noProof/>
                 <w:webHidden/>
               </w:rPr>
-              <w:t>4</w:t>
+              <w:t>8</w:t>
             </w:r>
             <w:r>
               <w:rPr>
@@ -4294,7 +4705,7 @@
           <w:numId w:val="3"/>
         </w:numPr>
       </w:pPr>
-      <w:bookmarkStart w:id="2" w:name="_Toc493936710"/>
+      <w:bookmarkStart w:id="2" w:name="_Toc500329840"/>
       <w:r>
         <w:t>Données générales</w:t>
       </w:r>
@@ -4309,7 +4720,7 @@
           <w:numId w:val="4"/>
         </w:numPr>
       </w:pPr>
-      <w:bookmarkStart w:id="3" w:name="_Toc493936711"/>
+      <w:bookmarkStart w:id="3" w:name="_Toc500329841"/>
       <w:r>
         <w:t>Exposé du problème</w:t>
       </w:r>
@@ -4349,7 +4760,7 @@
           <w:numId w:val="4"/>
         </w:numPr>
       </w:pPr>
-      <w:bookmarkStart w:id="4" w:name="_Toc493936712"/>
+      <w:bookmarkStart w:id="4" w:name="_Toc500329842"/>
       <w:r>
         <w:t>Objectifs</w:t>
       </w:r>
@@ -4427,7 +4838,7 @@
           <w:numId w:val="4"/>
         </w:numPr>
       </w:pPr>
-      <w:bookmarkStart w:id="5" w:name="_Toc493936713"/>
+      <w:bookmarkStart w:id="5" w:name="_Toc500329843"/>
       <w:r>
         <w:t>Critères d’acceptabilités</w:t>
       </w:r>
@@ -4501,7 +4912,7 @@
           <w:numId w:val="4"/>
         </w:numPr>
       </w:pPr>
-      <w:bookmarkStart w:id="6" w:name="_Toc493936714"/>
+      <w:bookmarkStart w:id="6" w:name="_Toc500329844"/>
       <w:r>
         <w:lastRenderedPageBreak/>
         <w:t>Contraintes d’environnements</w:t>
@@ -4596,7 +5007,7 @@
           <w:numId w:val="3"/>
         </w:numPr>
       </w:pPr>
-      <w:bookmarkStart w:id="7" w:name="_Toc493936715"/>
+      <w:bookmarkStart w:id="7" w:name="_Toc500329845"/>
       <w:r>
         <w:lastRenderedPageBreak/>
         <w:t>Données techniques</w:t>
@@ -4612,14 +5023,14 @@
           <w:numId w:val="11"/>
         </w:numPr>
       </w:pPr>
-      <w:bookmarkStart w:id="8" w:name="_Toc493936716"/>
+      <w:bookmarkStart w:id="8" w:name="_Toc500329846"/>
       <w:r>
         <w:t>Description du produit</w:t>
       </w:r>
+      <w:r>
+        <w:t xml:space="preserve"> logiciel</w:t>
+      </w:r>
       <w:bookmarkEnd w:id="8"/>
-      <w:r>
-        <w:t xml:space="preserve"> logiciel</w:t>
-      </w:r>
     </w:p>
     <w:p>
       <w:pPr>
@@ -4737,8 +5148,13 @@
           <w:numId w:val="11"/>
         </w:numPr>
       </w:pPr>
-      <w:r>
-        <w:t xml:space="preserve">Processus de développement  </w:t>
+      <w:bookmarkStart w:id="9" w:name="_Toc500329847"/>
+      <w:r>
+        <w:t>Processus de développement</w:t>
+      </w:r>
+      <w:bookmarkEnd w:id="9"/>
+      <w:r>
+        <w:t xml:space="preserve">  </w:t>
       </w:r>
     </w:p>
     <w:p/>
@@ -4824,6 +5240,7 @@
           <w:numId w:val="20"/>
         </w:numPr>
       </w:pPr>
+      <w:bookmarkStart w:id="10" w:name="_Toc500329848"/>
       <w:r>
         <w:t>Sprint I :</w:t>
       </w:r>
@@ -4833,6 +5250,7 @@
       <w:r>
         <w:t>tail</w:t>
       </w:r>
+      <w:bookmarkEnd w:id="10"/>
     </w:p>
     <w:p/>
     <w:p>
@@ -4969,6 +5387,7 @@
           <w:numId w:val="20"/>
         </w:numPr>
       </w:pPr>
+      <w:bookmarkStart w:id="11" w:name="_Toc500329849"/>
       <w:r>
         <w:t>Sprint II :</w:t>
       </w:r>
@@ -4978,6 +5397,7 @@
       <w:r>
         <w:t>tail</w:t>
       </w:r>
+      <w:bookmarkEnd w:id="11"/>
     </w:p>
     <w:p/>
     <w:p>
@@ -5113,9 +5533,11 @@
           <w:numId w:val="20"/>
         </w:numPr>
       </w:pPr>
+      <w:bookmarkStart w:id="12" w:name="_Toc500329850"/>
       <w:r>
         <w:t>Sprint III : détail</w:t>
       </w:r>
+      <w:bookmarkEnd w:id="12"/>
     </w:p>
     <w:p/>
     <w:p>
@@ -5199,11 +5621,11 @@
           <w:numId w:val="3"/>
         </w:numPr>
       </w:pPr>
-      <w:bookmarkStart w:id="9" w:name="_Toc493936717"/>
+      <w:bookmarkStart w:id="13" w:name="_Toc500329851"/>
       <w:r>
         <w:t>Données économiques</w:t>
       </w:r>
-      <w:bookmarkEnd w:id="9"/>
+      <w:bookmarkEnd w:id="13"/>
     </w:p>
     <w:p/>
     <w:p>
@@ -5214,11 +5636,11 @@
           <w:numId w:val="14"/>
         </w:numPr>
       </w:pPr>
-      <w:bookmarkStart w:id="10" w:name="_Toc493936718"/>
+      <w:bookmarkStart w:id="14" w:name="_Toc500329852"/>
       <w:r>
         <w:t>Délais</w:t>
       </w:r>
-      <w:bookmarkEnd w:id="10"/>
+      <w:bookmarkEnd w:id="14"/>
     </w:p>
     <w:p/>
     <w:p>
@@ -5265,7 +5687,7 @@
           <w:numId w:val="14"/>
         </w:numPr>
       </w:pPr>
-      <w:bookmarkStart w:id="11" w:name="_Toc493936719"/>
+      <w:bookmarkStart w:id="15" w:name="_Toc500329853"/>
       <w:r>
         <w:lastRenderedPageBreak/>
         <w:t>Coû</w:t>
@@ -5273,10 +5695,10 @@
       <w:r>
         <w:t>t de développement</w:t>
       </w:r>
-      <w:bookmarkEnd w:id="11"/>
       <w:r>
         <w:t xml:space="preserve"> et moyens en ressources</w:t>
       </w:r>
+      <w:bookmarkEnd w:id="15"/>
     </w:p>
     <w:p/>
     <w:p>
@@ -5366,11 +5788,11 @@
           <w:numId w:val="14"/>
         </w:numPr>
       </w:pPr>
-      <w:bookmarkStart w:id="12" w:name="_Toc493936720"/>
+      <w:bookmarkStart w:id="16" w:name="_Toc500329854"/>
       <w:r>
         <w:t>Coût de financement</w:t>
       </w:r>
-      <w:bookmarkEnd w:id="12"/>
+      <w:bookmarkEnd w:id="16"/>
     </w:p>
     <w:p>
       <w:pPr>
@@ -9415,6 +9837,19 @@
       <w:szCs w:val="24"/>
     </w:rPr>
   </w:style>
+  <w:style w:type="paragraph" w:styleId="TM3">
+    <w:name w:val="toc 3"/>
+    <w:basedOn w:val="Normal"/>
+    <w:next w:val="Normal"/>
+    <w:autoRedefine/>
+    <w:uiPriority w:val="39"/>
+    <w:unhideWhenUsed/>
+    <w:rsid w:val="00AC0732"/>
+    <w:pPr>
+      <w:spacing w:after="100"/>
+      <w:ind w:left="440"/>
+    </w:pPr>
+  </w:style>
 </w:styles>
 </file>
 
@@ -9718,7 +10153,7 @@
 </file>
 
 <file path=customXml/itemProps1.xml><?xml version="1.0" encoding="utf-8"?>
-<ds:datastoreItem xmlns:ds="http://schemas.openxmlformats.org/officeDocument/2006/customXml" ds:itemID="{57768CD6-06AC-401A-B151-7087435D17E9}">
+<ds:datastoreItem xmlns:ds="http://schemas.openxmlformats.org/officeDocument/2006/customXml" ds:itemID="{B9DA9064-0417-4222-BCAB-D050AB366A12}">
   <ds:schemaRefs>
     <ds:schemaRef ds:uri="http://schemas.openxmlformats.org/officeDocument/2006/bibliography"/>
   </ds:schemaRefs>

</xml_diff>